<commit_message>
Documentação Final PI - Little Bunny's
Documentação Definitiva PI - Little Bunny's
</commit_message>
<xml_diff>
--- a/Documentação/DocumentaçãoPI.docx
+++ b/Documentação/DocumentaçãoPI.docx
@@ -1,6 +1,6 @@
 
 <file path=word/document.xml><?xml version="1.0" encoding="utf-8"?>
-<w:document xmlns:wpc="http://schemas.microsoft.com/office/word/2010/wordprocessingCanvas" xmlns:cx="http://schemas.microsoft.com/office/drawing/2014/chartex" xmlns:mc="http://schemas.openxmlformats.org/markup-compatibility/2006" xmlns:o="urn:schemas-microsoft-com:office:office" xmlns:r="http://schemas.openxmlformats.org/officeDocument/2006/relationships" xmlns:m="http://schemas.openxmlformats.org/officeDocument/2006/math" xmlns:v="urn:schemas-microsoft-com:vml" xmlns:wp14="http://schemas.microsoft.com/office/word/2010/wordprocessingDrawing" xmlns:wp="http://schemas.openxmlformats.org/drawingml/2006/wordprocessingDrawing" xmlns:w10="urn:schemas-microsoft-com:office:word" xmlns:w="http://schemas.openxmlformats.org/wordprocessingml/2006/main" xmlns:w14="http://schemas.microsoft.com/office/word/2010/wordml" xmlns:w15="http://schemas.microsoft.com/office/word/2012/wordml" xmlns:w16se="http://schemas.microsoft.com/office/word/2015/wordml/symex" xmlns:wpg="http://schemas.microsoft.com/office/word/2010/wordprocessingGroup" xmlns:wpi="http://schemas.microsoft.com/office/word/2010/wordprocessingInk" xmlns:wne="http://schemas.microsoft.com/office/word/2006/wordml" xmlns:wps="http://schemas.microsoft.com/office/word/2010/wordprocessingShape" mc:Ignorable="w14 w15 w16se wp14">
+<w:document xmlns:wpc="http://schemas.microsoft.com/office/word/2010/wordprocessingCanvas" xmlns:cx="http://schemas.microsoft.com/office/drawing/2014/chartex" xmlns:cx1="http://schemas.microsoft.com/office/drawing/2015/9/8/chartex" xmlns:cx2="http://schemas.microsoft.com/office/drawing/2015/10/21/chartex" xmlns:cx3="http://schemas.microsoft.com/office/drawing/2016/5/9/chartex" xmlns:cx4="http://schemas.microsoft.com/office/drawing/2016/5/10/chartex" xmlns:cx5="http://schemas.microsoft.com/office/drawing/2016/5/11/chartex" xmlns:cx6="http://schemas.microsoft.com/office/drawing/2016/5/12/chartex" xmlns:cx7="http://schemas.microsoft.com/office/drawing/2016/5/13/chartex" xmlns:cx8="http://schemas.microsoft.com/office/drawing/2016/5/14/chartex" xmlns:mc="http://schemas.openxmlformats.org/markup-compatibility/2006" xmlns:aink="http://schemas.microsoft.com/office/drawing/2016/ink" xmlns:am3d="http://schemas.microsoft.com/office/drawing/2017/model3d" xmlns:o="urn:schemas-microsoft-com:office:office" xmlns:r="http://schemas.openxmlformats.org/officeDocument/2006/relationships" xmlns:m="http://schemas.openxmlformats.org/officeDocument/2006/math" xmlns:v="urn:schemas-microsoft-com:vml" xmlns:wp14="http://schemas.microsoft.com/office/word/2010/wordprocessingDrawing" xmlns:wp="http://schemas.openxmlformats.org/drawingml/2006/wordprocessingDrawing" xmlns:w10="urn:schemas-microsoft-com:office:word" xmlns:w="http://schemas.openxmlformats.org/wordprocessingml/2006/main" xmlns:w14="http://schemas.microsoft.com/office/word/2010/wordml" xmlns:w15="http://schemas.microsoft.com/office/word/2012/wordml" xmlns:w16cex="http://schemas.microsoft.com/office/word/2018/wordml/cex" xmlns:w16cid="http://schemas.microsoft.com/office/word/2016/wordml/cid" xmlns:w16="http://schemas.microsoft.com/office/word/2018/wordml" xmlns:w16sdtdh="http://schemas.microsoft.com/office/word/2020/wordml/sdtdatahash" xmlns:w16se="http://schemas.microsoft.com/office/word/2015/wordml/symex" xmlns:wpg="http://schemas.microsoft.com/office/word/2010/wordprocessingGroup" xmlns:wpi="http://schemas.microsoft.com/office/word/2010/wordprocessingInk" xmlns:wne="http://schemas.microsoft.com/office/word/2006/wordml" xmlns:wps="http://schemas.microsoft.com/office/word/2010/wordprocessingShape" mc:Ignorable="w14 w15 w16se w16cid w16 w16cex w16sdtdh wp14">
   <w:body>
     <w:p>
       <w:pPr>
@@ -361,12 +361,6 @@
         <w:gridCol w:w="3360"/>
       </w:tblGrid>
       <w:tr>
-        <w:tblPrEx>
-          <w:tblCellMar>
-            <w:top w:w="0" w:type="dxa"/>
-            <w:bottom w:w="0" w:type="dxa"/>
-          </w:tblCellMar>
-        </w:tblPrEx>
         <w:trPr>
           <w:jc w:val="center"/>
         </w:trPr>
@@ -410,12 +404,6 @@
         </w:tc>
       </w:tr>
       <w:tr>
-        <w:tblPrEx>
-          <w:tblCellMar>
-            <w:top w:w="0" w:type="dxa"/>
-            <w:bottom w:w="0" w:type="dxa"/>
-          </w:tblCellMar>
-        </w:tblPrEx>
         <w:trPr>
           <w:jc w:val="center"/>
         </w:trPr>
@@ -455,12 +443,6 @@
         </w:tc>
       </w:tr>
       <w:tr>
-        <w:tblPrEx>
-          <w:tblCellMar>
-            <w:top w:w="0" w:type="dxa"/>
-            <w:bottom w:w="0" w:type="dxa"/>
-          </w:tblCellMar>
-        </w:tblPrEx>
         <w:trPr>
           <w:jc w:val="center"/>
         </w:trPr>
@@ -500,12 +482,6 @@
         </w:tc>
       </w:tr>
       <w:tr>
-        <w:tblPrEx>
-          <w:tblCellMar>
-            <w:top w:w="0" w:type="dxa"/>
-            <w:bottom w:w="0" w:type="dxa"/>
-          </w:tblCellMar>
-        </w:tblPrEx>
         <w:trPr>
           <w:jc w:val="center"/>
         </w:trPr>
@@ -545,12 +521,6 @@
         </w:tc>
       </w:tr>
       <w:tr>
-        <w:tblPrEx>
-          <w:tblCellMar>
-            <w:top w:w="0" w:type="dxa"/>
-            <w:bottom w:w="0" w:type="dxa"/>
-          </w:tblCellMar>
-        </w:tblPrEx>
         <w:trPr>
           <w:jc w:val="center"/>
         </w:trPr>
@@ -590,12 +560,6 @@
         </w:tc>
       </w:tr>
       <w:tr>
-        <w:tblPrEx>
-          <w:tblCellMar>
-            <w:top w:w="0" w:type="dxa"/>
-            <w:bottom w:w="0" w:type="dxa"/>
-          </w:tblCellMar>
-        </w:tblPrEx>
         <w:trPr>
           <w:jc w:val="center"/>
         </w:trPr>
@@ -735,7 +699,7 @@
         <mc:AlternateContent>
           <mc:Choice Requires="wps">
             <w:drawing>
-              <wp:anchor distT="0" distB="0" distL="114300" distR="114300" simplePos="0" relativeHeight="251659264" behindDoc="1" locked="0" layoutInCell="1" allowOverlap="1">
+              <wp:anchor distT="0" distB="0" distL="114300" distR="114300" simplePos="0" relativeHeight="251659264" behindDoc="1" locked="0" layoutInCell="1" allowOverlap="1" wp14:anchorId="5AC23C4C" wp14:editId="68901270">
                 <wp:simplePos x="0" y="0"/>
                 <wp:positionH relativeFrom="margin">
                   <wp:posOffset>-108722</wp:posOffset>
@@ -841,7 +805,7 @@
         <mc:AlternateContent>
           <mc:Choice Requires="wps">
             <w:drawing>
-              <wp:anchor distT="0" distB="0" distL="114300" distR="114300" simplePos="0" relativeHeight="251658240" behindDoc="1" locked="0" layoutInCell="1" allowOverlap="1">
+              <wp:anchor distT="0" distB="0" distL="114300" distR="114300" simplePos="0" relativeHeight="251658240" behindDoc="1" locked="0" layoutInCell="1" allowOverlap="1" wp14:anchorId="7A2042ED" wp14:editId="42B4820C">
                 <wp:simplePos x="0" y="0"/>
                 <wp:positionH relativeFrom="column">
                   <wp:posOffset>-99002</wp:posOffset>
@@ -1109,12 +1073,6 @@
         <w:gridCol w:w="1417"/>
       </w:tblGrid>
       <w:tr>
-        <w:tblPrEx>
-          <w:tblCellMar>
-            <w:top w:w="0" w:type="dxa"/>
-            <w:bottom w:w="0" w:type="dxa"/>
-          </w:tblCellMar>
-        </w:tblPrEx>
         <w:trPr>
           <w:trHeight w:val="548"/>
         </w:trPr>
@@ -1200,12 +1158,6 @@
         </w:tc>
       </w:tr>
       <w:tr>
-        <w:tblPrEx>
-          <w:tblCellMar>
-            <w:top w:w="0" w:type="dxa"/>
-            <w:bottom w:w="0" w:type="dxa"/>
-          </w:tblCellMar>
-        </w:tblPrEx>
         <w:trPr>
           <w:trHeight w:hRule="exact" w:val="397"/>
         </w:trPr>
@@ -1283,12 +1235,6 @@
         </w:tc>
       </w:tr>
       <w:tr>
-        <w:tblPrEx>
-          <w:tblCellMar>
-            <w:top w:w="0" w:type="dxa"/>
-            <w:bottom w:w="0" w:type="dxa"/>
-          </w:tblCellMar>
-        </w:tblPrEx>
         <w:trPr>
           <w:trHeight w:hRule="exact" w:val="397"/>
         </w:trPr>
@@ -1330,18 +1276,7 @@
                 <w:szCs w:val="20"/>
                 <w:lang w:eastAsia="en-US"/>
               </w:rPr>
-              <w:t xml:space="preserve">Matheus </w:t>
-            </w:r>
-            <w:r>
-              <w:rPr>
-                <w:rFonts w:ascii="Verdana" w:eastAsia="Cambria" w:hAnsi="Verdana"/>
-                <w:b/>
-                <w:bCs/>
-                <w:sz w:val="20"/>
-                <w:szCs w:val="20"/>
-                <w:lang w:eastAsia="en-US"/>
-              </w:rPr>
-              <w:t>Alexandre</w:t>
+              <w:t>Matheus Alexandre</w:t>
             </w:r>
           </w:p>
         </w:tc>
@@ -1377,12 +1312,6 @@
         </w:tc>
       </w:tr>
       <w:tr>
-        <w:tblPrEx>
-          <w:tblCellMar>
-            <w:top w:w="0" w:type="dxa"/>
-            <w:bottom w:w="0" w:type="dxa"/>
-          </w:tblCellMar>
-        </w:tblPrEx>
         <w:trPr>
           <w:trHeight w:hRule="exact" w:val="397"/>
         </w:trPr>
@@ -1460,12 +1389,6 @@
         </w:tc>
       </w:tr>
       <w:tr>
-        <w:tblPrEx>
-          <w:tblCellMar>
-            <w:top w:w="0" w:type="dxa"/>
-            <w:bottom w:w="0" w:type="dxa"/>
-          </w:tblCellMar>
-        </w:tblPrEx>
         <w:trPr>
           <w:trHeight w:hRule="exact" w:val="397"/>
         </w:trPr>
@@ -1543,12 +1466,6 @@
         </w:tc>
       </w:tr>
       <w:tr>
-        <w:tblPrEx>
-          <w:tblCellMar>
-            <w:top w:w="0" w:type="dxa"/>
-            <w:bottom w:w="0" w:type="dxa"/>
-          </w:tblCellMar>
-        </w:tblPrEx>
         <w:trPr>
           <w:trHeight w:hRule="exact" w:val="397"/>
         </w:trPr>
@@ -1614,12 +1531,6 @@
         </w:tc>
       </w:tr>
       <w:tr>
-        <w:tblPrEx>
-          <w:tblCellMar>
-            <w:top w:w="0" w:type="dxa"/>
-            <w:bottom w:w="0" w:type="dxa"/>
-          </w:tblCellMar>
-        </w:tblPrEx>
         <w:trPr>
           <w:trHeight w:hRule="exact" w:val="397"/>
         </w:trPr>
@@ -1685,12 +1596,6 @@
         </w:tc>
       </w:tr>
       <w:tr>
-        <w:tblPrEx>
-          <w:tblCellMar>
-            <w:top w:w="0" w:type="dxa"/>
-            <w:bottom w:w="0" w:type="dxa"/>
-          </w:tblCellMar>
-        </w:tblPrEx>
         <w:trPr>
           <w:trHeight w:hRule="exact" w:val="397"/>
         </w:trPr>
@@ -1756,12 +1661,6 @@
         </w:tc>
       </w:tr>
       <w:tr>
-        <w:tblPrEx>
-          <w:tblCellMar>
-            <w:top w:w="0" w:type="dxa"/>
-            <w:bottom w:w="0" w:type="dxa"/>
-          </w:tblCellMar>
-        </w:tblPrEx>
         <w:trPr>
           <w:trHeight w:hRule="exact" w:val="397"/>
         </w:trPr>
@@ -1827,12 +1726,6 @@
         </w:tc>
       </w:tr>
       <w:tr>
-        <w:tblPrEx>
-          <w:tblCellMar>
-            <w:top w:w="0" w:type="dxa"/>
-            <w:bottom w:w="0" w:type="dxa"/>
-          </w:tblCellMar>
-        </w:tblPrEx>
         <w:trPr>
           <w:trHeight w:hRule="exact" w:val="397"/>
         </w:trPr>
@@ -1908,12 +1801,6 @@
         </w:tc>
       </w:tr>
       <w:tr>
-        <w:tblPrEx>
-          <w:tblCellMar>
-            <w:top w:w="0" w:type="dxa"/>
-            <w:bottom w:w="0" w:type="dxa"/>
-          </w:tblCellMar>
-        </w:tblPrEx>
         <w:trPr>
           <w:trHeight w:hRule="exact" w:val="397"/>
         </w:trPr>
@@ -2058,29 +1945,7 @@
           <w:sz w:val="20"/>
           <w:szCs w:val="20"/>
         </w:rPr>
-        <w:t xml:space="preserve">              </w:t>
-      </w:r>
-      <w:proofErr w:type="gramStart"/>
-      <w:r>
-        <w:rPr>
-          <w:rFonts w:ascii="Verdana" w:hAnsi="Verdana"/>
-          <w:b/>
-          <w:bCs/>
-          <w:sz w:val="20"/>
-          <w:szCs w:val="20"/>
-        </w:rPr>
-        <w:t>Professor Orlando Saraiva</w:t>
-      </w:r>
-      <w:proofErr w:type="gramEnd"/>
-      <w:r>
-        <w:rPr>
-          <w:rFonts w:ascii="Verdana" w:hAnsi="Verdana"/>
-          <w:b/>
-          <w:bCs/>
-          <w:sz w:val="20"/>
-          <w:szCs w:val="20"/>
-        </w:rPr>
-        <w:t xml:space="preserve"> do Nascimento Júnior</w:t>
+        <w:t xml:space="preserve">              Professor Orlando Saraiva do Nascimento Júnior</w:t>
       </w:r>
     </w:p>
     <w:p>
@@ -2161,15 +2026,20 @@
           <w:tab w:val="right" w:leader="dot" w:pos="9029"/>
         </w:tabs>
       </w:pPr>
-      <w:hyperlink r:id="rId7" w:history="1">
+      <w:hyperlink w:anchor="__RefHeading___Toc1476_4053971637" w:history="1">
         <w:r>
-          <w:t>Apresentação do contexto</w:t>
+          <w:t>A</w:t>
+        </w:r>
+        <w:r>
+          <w:t>presentação do contexto</w:t>
         </w:r>
         <w:r>
           <w:tab/>
-          <w:t>4</w:t>
         </w:r>
       </w:hyperlink>
+      <w:r>
+        <w:t>1</w:t>
+      </w:r>
     </w:p>
     <w:p>
       <w:pPr>
@@ -2178,15 +2048,17 @@
           <w:tab w:val="right" w:leader="dot" w:pos="9029"/>
         </w:tabs>
       </w:pPr>
-      <w:hyperlink r:id="rId8" w:history="1">
+      <w:hyperlink w:anchor="__RefHeading___Toc1482_4053971637" w:history="1">
         <w:r>
           <w:t>Escopo do sistema</w:t>
         </w:r>
         <w:r>
           <w:tab/>
-          <w:t>5</w:t>
         </w:r>
       </w:hyperlink>
+      <w:r>
+        <w:t>2</w:t>
+      </w:r>
     </w:p>
     <w:p>
       <w:pPr>
@@ -2195,15 +2067,17 @@
           <w:tab w:val="right" w:leader="dot" w:pos="9029"/>
         </w:tabs>
       </w:pPr>
-      <w:hyperlink r:id="rId9" w:history="1">
+      <w:hyperlink w:anchor="__RefHeading___Toc1484_4053971637" w:history="1">
         <w:r>
           <w:t>Técnica de levantamento de requisitos</w:t>
         </w:r>
         <w:r>
           <w:tab/>
-          <w:t>5</w:t>
         </w:r>
       </w:hyperlink>
+      <w:r>
+        <w:t>2</w:t>
+      </w:r>
     </w:p>
     <w:p>
       <w:pPr>
@@ -2212,15 +2086,17 @@
           <w:tab w:val="right" w:leader="dot" w:pos="9029"/>
         </w:tabs>
       </w:pPr>
-      <w:hyperlink r:id="rId10" w:history="1">
+      <w:hyperlink w:anchor="__RefHeading___Toc1486_4053971637" w:history="1">
         <w:r>
           <w:t xml:space="preserve"> Requisitos não funcionais</w:t>
         </w:r>
         <w:r>
           <w:tab/>
-          <w:t>5</w:t>
         </w:r>
       </w:hyperlink>
+      <w:r>
+        <w:t>2</w:t>
+      </w:r>
     </w:p>
     <w:p>
       <w:pPr>
@@ -2229,15 +2105,17 @@
           <w:tab w:val="right" w:leader="dot" w:pos="9029"/>
         </w:tabs>
       </w:pPr>
-      <w:hyperlink r:id="rId11" w:history="1">
+      <w:hyperlink w:anchor="__RefHeading___Toc1488_4053971637" w:history="1">
         <w:r>
           <w:t>Documentação do Sistema</w:t>
         </w:r>
         <w:r>
           <w:tab/>
-          <w:t>6</w:t>
         </w:r>
       </w:hyperlink>
+      <w:r>
+        <w:t>4</w:t>
+      </w:r>
     </w:p>
     <w:p>
       <w:pPr>
@@ -2246,15 +2124,17 @@
           <w:tab w:val="right" w:leader="dot" w:pos="9029"/>
         </w:tabs>
       </w:pPr>
-      <w:hyperlink r:id="rId12" w:history="1">
+      <w:hyperlink w:anchor="__RefHeading___Toc1490_4053971637" w:history="1">
         <w:r>
           <w:t>Diagramas UML</w:t>
         </w:r>
         <w:r>
           <w:tab/>
-          <w:t>6</w:t>
         </w:r>
       </w:hyperlink>
+      <w:r>
+        <w:t>4</w:t>
+      </w:r>
     </w:p>
     <w:p>
       <w:pPr>
@@ -2263,15 +2143,17 @@
           <w:tab w:val="right" w:leader="dot" w:pos="9029"/>
         </w:tabs>
       </w:pPr>
-      <w:hyperlink r:id="rId13" w:history="1">
+      <w:hyperlink w:anchor="__RefHeading___Toc1492_4053971637" w:history="1">
         <w:r>
           <w:t>Diagrama de caso de uso</w:t>
         </w:r>
         <w:r>
           <w:tab/>
-          <w:t>6</w:t>
         </w:r>
       </w:hyperlink>
+      <w:r>
+        <w:t>4</w:t>
+      </w:r>
     </w:p>
     <w:p>
       <w:pPr>
@@ -2280,15 +2162,17 @@
           <w:tab w:val="right" w:leader="dot" w:pos="9029"/>
         </w:tabs>
       </w:pPr>
-      <w:hyperlink r:id="rId14" w:history="1">
+      <w:hyperlink w:anchor="__RefHeading___Toc1494_4053971637" w:history="1">
         <w:r>
           <w:t>Diagrama de sequência</w:t>
         </w:r>
         <w:r>
           <w:tab/>
-          <w:t>6</w:t>
         </w:r>
       </w:hyperlink>
+      <w:r>
+        <w:t>4</w:t>
+      </w:r>
     </w:p>
     <w:p>
       <w:pPr>
@@ -2297,15 +2181,17 @@
           <w:tab w:val="right" w:leader="dot" w:pos="9029"/>
         </w:tabs>
       </w:pPr>
-      <w:hyperlink r:id="rId15" w:history="1">
+      <w:hyperlink w:anchor="__RefHeading___Toc1496_4053971637" w:history="1">
         <w:r>
           <w:t>Interface do usuário</w:t>
         </w:r>
         <w:r>
           <w:tab/>
-          <w:t>6</w:t>
         </w:r>
       </w:hyperlink>
+      <w:r>
+        <w:t>4</w:t>
+      </w:r>
     </w:p>
     <w:p>
       <w:pPr>
@@ -2314,15 +2200,17 @@
           <w:tab w:val="right" w:leader="dot" w:pos="9029"/>
         </w:tabs>
       </w:pPr>
-      <w:hyperlink r:id="rId16" w:history="1">
+      <w:hyperlink w:anchor="__RefHeading___Toc1498_4053971637" w:history="1">
         <w:r>
           <w:t>Funcionalidades Implementadas</w:t>
         </w:r>
         <w:r>
           <w:tab/>
-          <w:t>6</w:t>
         </w:r>
       </w:hyperlink>
+      <w:r>
+        <w:t>4</w:t>
+      </w:r>
     </w:p>
     <w:p>
       <w:pPr>
@@ -2331,15 +2219,17 @@
           <w:tab w:val="right" w:leader="dot" w:pos="9029"/>
         </w:tabs>
       </w:pPr>
-      <w:hyperlink r:id="rId17" w:history="1">
+      <w:hyperlink w:anchor="__RefHeading___Toc1500_4053971637" w:history="1">
         <w:r>
           <w:t>Considerações Finais</w:t>
         </w:r>
         <w:r>
           <w:tab/>
-          <w:t>7</w:t>
         </w:r>
       </w:hyperlink>
+      <w:r>
+        <w:t>5</w:t>
+      </w:r>
     </w:p>
     <w:p>
       <w:r>
@@ -2381,14 +2271,7 @@
           <w:sz w:val="24"/>
           <w:szCs w:val="24"/>
         </w:rPr>
-        <w:t>O presente projeto tem como objetivo o desenvolvimento de um sistema de e-commerce para a loja L</w:t>
-      </w:r>
-      <w:r>
-        <w:rPr>
-          <w:sz w:val="24"/>
-          <w:szCs w:val="24"/>
-        </w:rPr>
-        <w:t xml:space="preserve">ittle </w:t>
+        <w:t xml:space="preserve">O presente projeto tem como objetivo o desenvolvimento de um sistema de e-commerce para a loja Little </w:t>
       </w:r>
       <w:proofErr w:type="spellStart"/>
       <w:r>
@@ -2396,7 +2279,21 @@
           <w:sz w:val="24"/>
           <w:szCs w:val="24"/>
         </w:rPr>
-        <w:t>Bunnys</w:t>
+        <w:t>Bunny</w:t>
+      </w:r>
+      <w:r>
+        <w:rPr>
+          <w:sz w:val="24"/>
+          <w:szCs w:val="24"/>
+        </w:rPr>
+        <w:t>’</w:t>
+      </w:r>
+      <w:r>
+        <w:rPr>
+          <w:sz w:val="24"/>
+          <w:szCs w:val="24"/>
+        </w:rPr>
+        <w:t>s</w:t>
       </w:r>
       <w:proofErr w:type="spellEnd"/>
       <w:r>
@@ -2404,14 +2301,7 @@
           <w:sz w:val="24"/>
           <w:szCs w:val="24"/>
         </w:rPr>
-        <w:t>, uma marca voltada para a produção e comercialização de peças artesanais em crochê. Criada por uma artista independente, a loja tem como propósito principal compartilhar a delicadeza e o cuidado envolvidos em cada criação, promovendo o artesan</w:t>
-      </w:r>
-      <w:r>
-        <w:rPr>
-          <w:sz w:val="24"/>
-          <w:szCs w:val="24"/>
-        </w:rPr>
-        <w:t>ato como forma de expressão e sustento.</w:t>
+        <w:t>, uma marca voltada para a produção e comercialização de peças artesanais em crochê. Criada por uma artista independente, a loja tem como propósito principal compartilhar a delicadeza e o cuidado envolvidos em cada criação, promovendo o artesanato como forma de expressão e sustento.</w:t>
       </w:r>
     </w:p>
     <w:p>
@@ -2424,14 +2314,7 @@
           <w:sz w:val="24"/>
           <w:szCs w:val="24"/>
         </w:rPr>
-        <w:t>O sistema será desenvolvido com foco na experiência do usuário, proporcionando uma navegação intuitiva, segura e acessível. A plataforma permitirá a exposição detalhada dos produtos – incluindo imagens, descrições, p</w:t>
-      </w:r>
-      <w:r>
-        <w:rPr>
-          <w:sz w:val="24"/>
-          <w:szCs w:val="24"/>
-        </w:rPr>
-        <w:t>reços e disponibilidade – além de funcionalidades como carrinho de compras, sistema de pagamento online e cálculo de frete com entregas para todo o Brasil.</w:t>
+        <w:t>O sistema será desenvolvido com foco na experiência do usuário, proporcionando uma navegação intuitiva, segura e acessível. A plataforma permitirá a exposição detalhada dos produtos – incluindo imagens, descrições, preços e disponibilidade – além de funcionalidades como carrinho de compras, sistema de pagamento online e cálculo de frete com entregas para todo o Brasil.</w:t>
       </w:r>
     </w:p>
     <w:p>
@@ -2444,14 +2327,7 @@
           <w:sz w:val="24"/>
           <w:szCs w:val="24"/>
         </w:rPr>
-        <w:t>Como diferencial, o e-commerce contará com um chat online integrado, permitindo que a artista manten</w:t>
-      </w:r>
-      <w:r>
-        <w:rPr>
-          <w:sz w:val="24"/>
-          <w:szCs w:val="24"/>
-        </w:rPr>
-        <w:t>ha um contato direto com os clientes. Através desse canal, será possível tirar dúvidas, receber sugestões, acompanhar pedidos e oferecer um atendimento mais próximo e humanizado, fortalecendo ainda mais o vínculo com o público.</w:t>
+        <w:t>Como diferencial, o e-commerce contará com um chat online integrado, permitindo que a artista mantenha um contato direto com os clientes. Através desse canal, será possível tirar dúvidas, receber sugestões, acompanhar pedidos e oferecer um atendimento mais próximo e humanizado, fortalecendo ainda mais o vínculo com o público.</w:t>
       </w:r>
     </w:p>
     <w:p>
@@ -2464,14 +2340,7 @@
           <w:sz w:val="24"/>
           <w:szCs w:val="24"/>
         </w:rPr>
-        <w:t>Além das vendas, o site tamb</w:t>
-      </w:r>
-      <w:r>
-        <w:rPr>
-          <w:sz w:val="24"/>
-          <w:szCs w:val="24"/>
-        </w:rPr>
-        <w:t xml:space="preserve">ém terá como objetivo fortalecer a identidade da marca Little </w:t>
+        <w:t xml:space="preserve">Além das vendas, o site também terá como objetivo fortalecer a identidade da marca Little </w:t>
       </w:r>
       <w:proofErr w:type="spellStart"/>
       <w:r>
@@ -2487,14 +2356,7 @@
           <w:sz w:val="24"/>
           <w:szCs w:val="24"/>
         </w:rPr>
-        <w:t>, aproximando a artista do seu público por meio de conteúdos que valorizem o processo artesanal, histórias por trás das peças e o conceito da loja. Dessa forma, o sistema atuará não apenas</w:t>
-      </w:r>
-      <w:r>
-        <w:rPr>
-          <w:sz w:val="24"/>
-          <w:szCs w:val="24"/>
-        </w:rPr>
-        <w:t xml:space="preserve"> como uma vitrine virtual, mas como um canal de conexão entre criadora e clientes.</w:t>
+        <w:t>, aproximando a artista do seu público por meio de conteúdos que valorizem o processo artesanal, histórias por trás das peças e o conceito da loja. Dessa forma, o sistema atuará não apenas como uma vitrine virtual, mas como um canal de conexão entre criadora e clientes.</w:t>
       </w:r>
     </w:p>
     <w:p>
@@ -2515,14 +2377,7 @@
           <w:sz w:val="24"/>
           <w:szCs w:val="24"/>
         </w:rPr>
-        <w:t>Bun</w:t>
-      </w:r>
-      <w:r>
-        <w:rPr>
-          <w:sz w:val="24"/>
-          <w:szCs w:val="24"/>
-        </w:rPr>
-        <w:t>nys</w:t>
+        <w:t>Bunnys</w:t>
       </w:r>
       <w:proofErr w:type="spellEnd"/>
       <w:r>
@@ -2533,24 +2388,9 @@
         <w:t xml:space="preserve"> no mercado digital de produtos artesanais</w:t>
       </w:r>
     </w:p>
-    <w:p>
-      <w:pPr>
-        <w:spacing w:before="240" w:after="240"/>
-        <w:jc w:val="both"/>
-        <w:rPr>
-          <w:sz w:val="24"/>
-          <w:szCs w:val="24"/>
-        </w:rPr>
-      </w:pPr>
-    </w:p>
-    <w:p>
-      <w:pPr>
-        <w:pStyle w:val="Ttulo2"/>
-      </w:pPr>
-    </w:p>
     <w:p/>
     <w:p>
-      <w:hyperlink r:id="rId18" w:history="1">
+      <w:hyperlink r:id="rId7" w:history="1">
         <w:proofErr w:type="spellStart"/>
         <w:r>
           <w:rPr>
@@ -2610,7 +2450,21 @@
           <w:sz w:val="24"/>
           <w:szCs w:val="24"/>
         </w:rPr>
-        <w:t>Bunnys</w:t>
+        <w:t>Bunny</w:t>
+      </w:r>
+      <w:r>
+        <w:rPr>
+          <w:sz w:val="24"/>
+          <w:szCs w:val="24"/>
+        </w:rPr>
+        <w:t>’</w:t>
+      </w:r>
+      <w:r>
+        <w:rPr>
+          <w:sz w:val="24"/>
+          <w:szCs w:val="24"/>
+        </w:rPr>
+        <w:t>s</w:t>
       </w:r>
       <w:proofErr w:type="spellEnd"/>
       <w:r>
@@ -2618,21 +2472,7 @@
           <w:sz w:val="24"/>
           <w:szCs w:val="24"/>
         </w:rPr>
-        <w:t xml:space="preserve"> refere-se ao conjunto de funcionalidades, </w:t>
-      </w:r>
-      <w:r>
-        <w:rPr>
-          <w:sz w:val="24"/>
-          <w:szCs w:val="24"/>
-        </w:rPr>
-        <w:t>características e requisitos que definem como o e-commerce será desenvolvido e operado, com o objetivo de atender às necessidades da artista responsável pela marca e de seus clientes. Este escopo delimita claramente o que estará dentro e fora do projeto, g</w:t>
-      </w:r>
-      <w:r>
-        <w:rPr>
-          <w:sz w:val="24"/>
-          <w:szCs w:val="24"/>
-        </w:rPr>
-        <w:t>arantindo um direcionamento claro durante o processo de desenvolvimento.</w:t>
+        <w:t xml:space="preserve"> refere-se ao conjunto de funcionalidades, características e requisitos que definem como o e-commerce será desenvolvido e operado, com o objetivo de atender às necessidades da artista responsável pela marca e de seus clientes. Este escopo delimita claramente o que estará dentro e fora do projeto, garantindo um direcionamento claro durante o processo de desenvolvimento.</w:t>
       </w:r>
     </w:p>
     <w:p>
@@ -2645,14 +2485,7 @@
           <w:sz w:val="24"/>
           <w:szCs w:val="24"/>
         </w:rPr>
-        <w:t>Dentro do escopo do sistema estão funcionalidades essenciais como: o cadastro e exibição de produtos artesanais em crochê, com descrições detalhadas e imagens de alta qualidade; um ca</w:t>
-      </w:r>
-      <w:r>
-        <w:rPr>
-          <w:sz w:val="24"/>
-          <w:szCs w:val="24"/>
-        </w:rPr>
-        <w:t>rrinho de compras intuitivo; sistema de pagamento online seguro; cálculo automático de frete para entregas em todo o território nacional; e um painel administrativo para a gestão dos pedidos e do catálogo de produtos.</w:t>
+        <w:t>Dentro do escopo do sistema estão funcionalidades essenciais como: o cadastro e exibição de produtos artesanais em crochê, com descrições detalhadas e imagens de alta qualidade; um carrinho de compras intuitivo; sistema de pagamento online seguro; cálculo automático de frete para entregas em todo o território nacional; e um painel administrativo para a gestão dos pedidos e do catálogo de produtos.</w:t>
       </w:r>
     </w:p>
     <w:p>
@@ -2665,14 +2498,7 @@
           <w:sz w:val="24"/>
           <w:szCs w:val="24"/>
         </w:rPr>
-        <w:t>Além disso, o sistema contará com um c</w:t>
-      </w:r>
-      <w:r>
-        <w:rPr>
-          <w:sz w:val="24"/>
-          <w:szCs w:val="24"/>
-        </w:rPr>
-        <w:t>hat online integrado, que permitirá à artista manter um canal de comunicação direto com seus clientes, proporcionando um atendimento personalizado, tirando dúvidas em tempo real e fortalecendo o relacionamento com o público.</w:t>
+        <w:t>Além disso, o sistema contará com um chat online integrado, que permitirá à artista manter um canal de comunicação direto com seus clientes, proporcionando um atendimento personalizado, tirando dúvidas em tempo real e fortalecendo o relacionamento com o público.</w:t>
       </w:r>
     </w:p>
     <w:p>
@@ -2685,14 +2511,7 @@
           <w:sz w:val="24"/>
           <w:szCs w:val="24"/>
         </w:rPr>
-        <w:t>Também fará parte do escopo a c</w:t>
-      </w:r>
-      <w:r>
-        <w:rPr>
-          <w:sz w:val="24"/>
-          <w:szCs w:val="24"/>
-        </w:rPr>
-        <w:t>riação de uma interface amigável, além de recursos voltados à valorização do trabalho artesanal, mostram o processo criativo e reforçam a identidade da marca.</w:t>
+        <w:t>Também fará parte do escopo a criação de uma interface amigável, além de recursos voltados à valorização do trabalho artesanal, mostram o processo criativo e reforçam a identidade da marca.</w:t>
       </w:r>
     </w:p>
     <w:p>
@@ -2721,14 +2540,7 @@
           <w:sz w:val="24"/>
           <w:szCs w:val="24"/>
         </w:rPr>
-        <w:t xml:space="preserve"> externos ou sist</w:t>
-      </w:r>
-      <w:r>
-        <w:rPr>
-          <w:sz w:val="24"/>
-          <w:szCs w:val="24"/>
-        </w:rPr>
-        <w:t>emas avançados de fidelização, por exemplo, não estão previstas neste primeiro escopo, podendo ser consideradas em fases futuras do projeto.</w:t>
+        <w:t xml:space="preserve"> externos ou sistemas avançados de fidelização, por exemplo, não estão previstas neste primeiro escopo, podendo ser consideradas em fases futuras do projeto.</w:t>
       </w:r>
     </w:p>
     <w:p>
@@ -2789,14 +2601,7 @@
           <w:sz w:val="24"/>
           <w:szCs w:val="24"/>
         </w:rPr>
-        <w:t xml:space="preserve"> tem como objetivo alcançar uma série de r</w:t>
-      </w:r>
-      <w:r>
-        <w:rPr>
-          <w:sz w:val="24"/>
-          <w:szCs w:val="24"/>
-        </w:rPr>
-        <w:t>esultados específicos que contribuam para o fortalecimento da marca, a ampliação das vendas e a melhoria na experiência do cliente. São eles:</w:t>
+        <w:t xml:space="preserve"> tem como objetivo alcançar uma série de resultados específicos que contribuam para o fortalecimento da marca, a ampliação das vendas e a melhoria na experiência do cliente. São eles:</w:t>
       </w:r>
     </w:p>
     <w:p>
@@ -2822,14 +2627,7 @@
           <w:sz w:val="24"/>
           <w:szCs w:val="24"/>
         </w:rPr>
-        <w:t xml:space="preserve"> para a exposição e venda de produtos artesanais em croch</w:t>
-      </w:r>
-      <w:r>
-        <w:rPr>
-          <w:sz w:val="24"/>
-          <w:szCs w:val="24"/>
-        </w:rPr>
-        <w:t>ê, com navegação intuitiva e visual alinhado à identidade da marca.</w:t>
+        <w:t xml:space="preserve"> para a exposição e venda de produtos artesanais em crochê, com navegação intuitiva e visual alinhado à identidade da marca.</w:t>
       </w:r>
     </w:p>
     <w:p>
@@ -2875,16 +2673,7 @@
           <w:szCs w:val="24"/>
         </w:rPr>
         <w:lastRenderedPageBreak/>
-        <w:t>Implementar um carrinho de co</w:t>
-      </w:r>
-      <w:r>
-        <w:rPr>
-          <w:b/>
-          <w:bCs/>
-          <w:sz w:val="24"/>
-          <w:szCs w:val="24"/>
-        </w:rPr>
-        <w:t>mpras com finalização de pedidos simplificada</w:t>
+        <w:t>Implementar um carrinho de compras com finalização de pedidos simplificada</w:t>
       </w:r>
       <w:r>
         <w:rPr>
@@ -2917,14 +2706,7 @@
           <w:sz w:val="24"/>
           <w:szCs w:val="24"/>
         </w:rPr>
-        <w:t>, facilitando a transação entre cliente e loja por meio de cartão de crédito, boleto bancário ou outras f</w:t>
-      </w:r>
-      <w:r>
-        <w:rPr>
-          <w:sz w:val="24"/>
-          <w:szCs w:val="24"/>
-        </w:rPr>
-        <w:t>ormas digitais.</w:t>
+        <w:t>, facilitando a transação entre cliente e loja por meio de cartão de crédito, boleto bancário ou outras formas digitais.</w:t>
       </w:r>
     </w:p>
     <w:p>
@@ -2976,14 +2758,7 @@
           <w:sz w:val="24"/>
           <w:szCs w:val="24"/>
         </w:rPr>
-        <w:t xml:space="preserve">, permitindo a </w:t>
-      </w:r>
-      <w:r>
-        <w:rPr>
-          <w:sz w:val="24"/>
-          <w:szCs w:val="24"/>
-        </w:rPr>
-        <w:t>comunicação em tempo real entre a artista e seus clientes, para esclarecimento de dúvidas, recebimento de feedbacks e atendimento personalizado.</w:t>
+        <w:t>, permitindo a comunicação em tempo real entre a artista e seus clientes, para esclarecimento de dúvidas, recebimento de feedbacks e atendimento personalizado.</w:t>
       </w:r>
     </w:p>
     <w:p>
@@ -3020,14 +2795,7 @@
           <w:sz w:val="24"/>
           <w:szCs w:val="24"/>
         </w:rPr>
-        <w:t>, por meio de seções dedicadas à história da loja, apresentação d</w:t>
-      </w:r>
-      <w:r>
-        <w:rPr>
-          <w:sz w:val="24"/>
-          <w:szCs w:val="24"/>
-        </w:rPr>
-        <w:t>a artista e valorização do trabalho artesanal.</w:t>
+        <w:t>, por meio de seções dedicadas à história da loja, apresentação da artista e valorização do trabalho artesanal.</w:t>
       </w:r>
     </w:p>
     <w:p>
@@ -3066,14 +2834,7 @@
           <w:sz w:val="24"/>
           <w:szCs w:val="24"/>
         </w:rPr>
-        <w:t>Esses resultados são fundamentais para que o sistem</w:t>
-      </w:r>
-      <w:r>
-        <w:rPr>
-          <w:sz w:val="24"/>
-          <w:szCs w:val="24"/>
-        </w:rPr>
-        <w:t>a atenda às necessidades tanto da artista quanto dos usuários finais, promovendo um canal de vendas eficiente e um relacionamento mais próximo com o público</w:t>
+        <w:t>Esses resultados são fundamentais para que o sistema atenda às necessidades tanto da artista quanto dos usuários finais, promovendo um canal de vendas eficiente e um relacionamento mais próximo com o público</w:t>
       </w:r>
       <w:r>
         <w:t>.</w:t>
@@ -3121,16 +2882,7 @@
           <w:sz w:val="24"/>
           <w:szCs w:val="24"/>
         </w:rPr>
-        <w:t>B</w:t>
-      </w:r>
-      <w:r>
-        <w:rPr>
-          <w:b/>
-          <w:bCs/>
-          <w:sz w:val="24"/>
-          <w:szCs w:val="24"/>
-        </w:rPr>
-        <w:t>unnys</w:t>
+        <w:t>Bunnys</w:t>
       </w:r>
       <w:proofErr w:type="spellEnd"/>
       <w:r>
@@ -3138,14 +2890,7 @@
           <w:sz w:val="24"/>
           <w:szCs w:val="24"/>
         </w:rPr>
-        <w:t>, foram utilizadas técnicas de levantamento de requisitos com o objetivo de compreender as necessidades da artista responsável pela loja e definir com clareza as funcionalidades essenciais para o sistema. O processo foi conduzido de forma simples e di</w:t>
-      </w:r>
-      <w:r>
-        <w:rPr>
-          <w:sz w:val="24"/>
-          <w:szCs w:val="24"/>
-        </w:rPr>
-        <w:t>reta, considerando a natureza artesanal e personalizada do negócio.</w:t>
+        <w:t>, foram utilizadas técnicas de levantamento de requisitos com o objetivo de compreender as necessidades da artista responsável pela loja e definir com clareza as funcionalidades essenciais para o sistema. O processo foi conduzido de forma simples e direta, considerando a natureza artesanal e personalizada do negócio.</w:t>
       </w:r>
     </w:p>
     <w:p>
@@ -3211,14 +2956,7 @@
           <w:sz w:val="24"/>
           <w:szCs w:val="24"/>
         </w:rPr>
-        <w:t xml:space="preserve">. Por meio de conversas estruturadas, foram </w:t>
-      </w:r>
-      <w:r>
-        <w:rPr>
-          <w:sz w:val="24"/>
-          <w:szCs w:val="24"/>
-        </w:rPr>
-        <w:t>coletadas informações sobre:</w:t>
+        <w:t>. Por meio de conversas estruturadas, foram coletadas informações sobre:</w:t>
       </w:r>
     </w:p>
     <w:p>
@@ -3285,14 +3023,7 @@
           <w:sz w:val="24"/>
           <w:szCs w:val="24"/>
         </w:rPr>
-        <w:t>As expectativas com o sistema, como alcance nacional, aumento das vendas e facilidade d</w:t>
-      </w:r>
-      <w:r>
-        <w:rPr>
-          <w:sz w:val="24"/>
-          <w:szCs w:val="24"/>
-        </w:rPr>
-        <w:t>e uso;</w:t>
+        <w:t>As expectativas com o sistema, como alcance nacional, aumento das vendas e facilidade de uso;</w:t>
       </w:r>
     </w:p>
     <w:p>
@@ -3360,16 +3091,7 @@
           <w:sz w:val="24"/>
           <w:szCs w:val="24"/>
         </w:rPr>
-        <w:t>2. Observação Informal e An</w:t>
-      </w:r>
-      <w:r>
-        <w:rPr>
-          <w:b/>
-          <w:bCs/>
-          <w:sz w:val="24"/>
-          <w:szCs w:val="24"/>
-        </w:rPr>
-        <w:t>álise de Referência</w:t>
+        <w:t>2. Observação Informal e Análise de Referência</w:t>
       </w:r>
     </w:p>
     <w:p>
@@ -3434,14 +3156,7 @@
           <w:sz w:val="24"/>
           <w:szCs w:val="24"/>
         </w:rPr>
-        <w:t>, para</w:t>
-      </w:r>
-      <w:r>
-        <w:rPr>
-          <w:sz w:val="24"/>
-          <w:szCs w:val="24"/>
-        </w:rPr>
-        <w:t xml:space="preserve"> entender boas práticas e adaptar funcionalidades relevantes à realidade da Little </w:t>
+        <w:t xml:space="preserve">, para entender boas práticas e adaptar funcionalidades relevantes à realidade da Little </w:t>
       </w:r>
       <w:proofErr w:type="spellStart"/>
       <w:r>
@@ -3507,14 +3222,7 @@
           <w:sz w:val="24"/>
           <w:szCs w:val="24"/>
         </w:rPr>
-        <w:t>, em conjunto com a artista, para definir qua</w:t>
-      </w:r>
-      <w:r>
-        <w:rPr>
-          <w:sz w:val="24"/>
-          <w:szCs w:val="24"/>
-        </w:rPr>
-        <w:t xml:space="preserve">is funcionalidades seriam prioritárias para o sistema. Nesse momento, decidiu-se pela inclusão do </w:t>
+        <w:t xml:space="preserve">, em conjunto com a artista, para definir quais funcionalidades seriam prioritárias para o sistema. Nesse momento, decidiu-se pela inclusão do </w:t>
       </w:r>
       <w:r>
         <w:rPr>
@@ -3544,14 +3252,7 @@
           <w:sz w:val="24"/>
           <w:szCs w:val="24"/>
         </w:rPr>
-        <w:t>Essas técnicas garantiram que o sistema</w:t>
-      </w:r>
-      <w:r>
-        <w:rPr>
-          <w:sz w:val="24"/>
-          <w:szCs w:val="24"/>
-        </w:rPr>
-        <w:t xml:space="preserve"> fosse planejado com base em necessidades reais, alinhado à rotina e aos objetivos da artista, e com foco na usabilidade e no crescimento sustentável da loja no ambiente digital.</w:t>
+        <w:t>Essas técnicas garantiram que o sistema fosse planejado com base em necessidades reais, alinhado à rotina e aos objetivos da artista, e com foco na usabilidade e no crescimento sustentável da loja no ambiente digital.</w:t>
       </w:r>
     </w:p>
     <w:p/>
@@ -3580,14 +3281,7 @@
           <w:sz w:val="24"/>
           <w:szCs w:val="24"/>
         </w:rPr>
-        <w:t>Os requisitos funcionais descrevem as funcionalidades</w:t>
-      </w:r>
-      <w:r>
-        <w:rPr>
-          <w:sz w:val="24"/>
-          <w:szCs w:val="24"/>
-        </w:rPr>
-        <w:t xml:space="preserve"> que o sistema deve oferecer para atender às necessidades dos usuários e da artista responsável pela loja. São eles:</w:t>
+        <w:t>Os requisitos funcionais descrevem as funcionalidades que o sistema deve oferecer para atender às necessidades dos usuários e da artista responsável pela loja. São eles:</w:t>
       </w:r>
     </w:p>
     <w:p>
@@ -3627,7 +3321,6 @@
         <w:spacing w:before="240" w:after="240"/>
         <w:jc w:val="both"/>
       </w:pPr>
-      <w:proofErr w:type="spellStart"/>
       <w:r>
         <w:rPr>
           <w:b/>
@@ -3635,49 +3328,14 @@
           <w:sz w:val="24"/>
           <w:szCs w:val="24"/>
         </w:rPr>
-        <w:t>Login</w:t>
-      </w:r>
-      <w:proofErr w:type="spellEnd"/>
-      <w:r>
-        <w:rPr>
-          <w:b/>
-          <w:bCs/>
-          <w:sz w:val="24"/>
-          <w:szCs w:val="24"/>
-        </w:rPr>
-        <w:t xml:space="preserve"> e autenticação de us</w:t>
-      </w:r>
-      <w:r>
-        <w:rPr>
-          <w:b/>
-          <w:bCs/>
-          <w:sz w:val="24"/>
-          <w:szCs w:val="24"/>
-        </w:rPr>
-        <w:t>uários</w:t>
-      </w:r>
-      <w:r>
-        <w:rPr>
-          <w:sz w:val="24"/>
-          <w:szCs w:val="24"/>
-        </w:rPr>
-        <w:t xml:space="preserve">: Garantir acesso seguro à conta do cliente por meio de </w:t>
-      </w:r>
-      <w:proofErr w:type="spellStart"/>
-      <w:r>
-        <w:rPr>
-          <w:sz w:val="24"/>
-          <w:szCs w:val="24"/>
-        </w:rPr>
-        <w:t>login</w:t>
-      </w:r>
-      <w:proofErr w:type="spellEnd"/>
-      <w:r>
-        <w:rPr>
-          <w:sz w:val="24"/>
-          <w:szCs w:val="24"/>
-        </w:rPr>
-        <w:t xml:space="preserve"> com e-mail e senha.</w:t>
+        <w:t>Login e autenticação de usuários</w:t>
+      </w:r>
+      <w:r>
+        <w:rPr>
+          <w:sz w:val="24"/>
+          <w:szCs w:val="24"/>
+        </w:rPr>
+        <w:t>: Garantir acesso seguro à conta do cliente por meio de login com e-mail e senha.</w:t>
       </w:r>
     </w:p>
     <w:p>
@@ -3705,14 +3363,7 @@
           <w:sz w:val="24"/>
           <w:szCs w:val="24"/>
         </w:rPr>
-        <w:t>: Permitir à artista adicionar, editar e remover produtos no sistema, incluindo nome, descrição, preço, imagens e quantidade disponí</w:t>
-      </w:r>
-      <w:r>
-        <w:rPr>
-          <w:sz w:val="24"/>
-          <w:szCs w:val="24"/>
-        </w:rPr>
-        <w:t>vel.</w:t>
+        <w:t>: Permitir à artista adicionar, editar e remover produtos no sistema, incluindo nome, descrição, preço, imagens e quantidade disponível.</w:t>
       </w:r>
     </w:p>
     <w:p>
@@ -3786,16 +3437,7 @@
           <w:sz w:val="24"/>
           <w:szCs w:val="24"/>
         </w:rPr>
-        <w:t>Carrinho d</w:t>
-      </w:r>
-      <w:r>
-        <w:rPr>
-          <w:b/>
-          <w:bCs/>
-          <w:sz w:val="24"/>
-          <w:szCs w:val="24"/>
-        </w:rPr>
-        <w:t>e compras</w:t>
+        <w:t>Carrinho de compras</w:t>
       </w:r>
       <w:r>
         <w:rPr>
@@ -3822,27 +3464,7 @@
           <w:sz w:val="24"/>
           <w:szCs w:val="24"/>
         </w:rPr>
-        <w:t>Finalização de pedido (</w:t>
-      </w:r>
-      <w:proofErr w:type="spellStart"/>
-      <w:r>
-        <w:rPr>
-          <w:b/>
-          <w:bCs/>
-          <w:sz w:val="24"/>
-          <w:szCs w:val="24"/>
-        </w:rPr>
-        <w:t>checkout</w:t>
-      </w:r>
-      <w:proofErr w:type="spellEnd"/>
-      <w:r>
-        <w:rPr>
-          <w:b/>
-          <w:bCs/>
-          <w:sz w:val="24"/>
-          <w:szCs w:val="24"/>
-        </w:rPr>
-        <w:t>)</w:t>
+        <w:t>Finalização de pedido (checkout)</w:t>
       </w:r>
       <w:r>
         <w:rPr>
@@ -3876,14 +3498,7 @@
           <w:sz w:val="24"/>
           <w:szCs w:val="24"/>
         </w:rPr>
-        <w:t>:</w:t>
-      </w:r>
-      <w:r>
-        <w:rPr>
-          <w:sz w:val="24"/>
-          <w:szCs w:val="24"/>
-        </w:rPr>
-        <w:t xml:space="preserve"> Integrar formas de pagamento digital, como cartão de crédito, boleto bancário ou PIX.</w:t>
+        <w:t>: Integrar formas de pagamento digital, como cartão de crédito, boleto bancário ou PIX.</w:t>
       </w:r>
     </w:p>
     <w:p>
@@ -3937,14 +3552,7 @@
           <w:sz w:val="24"/>
           <w:szCs w:val="24"/>
         </w:rPr>
-        <w:t xml:space="preserve">: Disponibilizar um canal direto de comunicação entre o </w:t>
-      </w:r>
-      <w:r>
-        <w:rPr>
-          <w:sz w:val="24"/>
-          <w:szCs w:val="24"/>
-        </w:rPr>
-        <w:t>cliente e a artista, para dúvidas, sugestões ou suporte.</w:t>
+        <w:t>: Disponibilizar um canal direto de comunicação entre o cliente e a artista, para dúvidas, sugestões ou suporte.</w:t>
       </w:r>
     </w:p>
     <w:p>
@@ -4006,14 +3614,7 @@
           <w:sz w:val="24"/>
           <w:szCs w:val="24"/>
         </w:rPr>
-        <w:t>Os requisitos não funcionais descrevem característi</w:t>
-      </w:r>
-      <w:r>
-        <w:rPr>
-          <w:sz w:val="24"/>
-          <w:szCs w:val="24"/>
-        </w:rPr>
-        <w:t>cas técnicas e operacionais do sistema, que não se referem diretamente às funcionalidades, mas são fundamentais para o seu bom funcionamento. São eles:</w:t>
+        <w:t>Os requisitos não funcionais descrevem características técnicas e operacionais do sistema, que não se referem diretamente às funcionalidades, mas são fundamentais para o seu bom funcionamento. São eles:</w:t>
       </w:r>
     </w:p>
     <w:p>
@@ -4040,14 +3641,7 @@
           <w:sz w:val="24"/>
           <w:szCs w:val="24"/>
         </w:rPr>
-        <w:t>: O sistema depende de conexão com a internet para que os usuários possam vi</w:t>
-      </w:r>
-      <w:r>
-        <w:rPr>
-          <w:sz w:val="24"/>
-          <w:szCs w:val="24"/>
-        </w:rPr>
-        <w:t>sualizar produtos, realizar compras e utilizar o chat online.</w:t>
+        <w:t>: O sistema depende de conexão com a internet para que os usuários possam visualizar produtos, realizar compras e utilizar o chat online.</w:t>
       </w:r>
     </w:p>
     <w:p>
@@ -4074,23 +3668,7 @@
           <w:sz w:val="24"/>
           <w:szCs w:val="24"/>
         </w:rPr>
-        <w:t xml:space="preserve">: O site deve ser responsivo, adaptando-se a diferentes tamanhos de tela (celular, </w:t>
-      </w:r>
-      <w:proofErr w:type="spellStart"/>
-      <w:r>
-        <w:rPr>
-          <w:sz w:val="24"/>
-          <w:szCs w:val="24"/>
-        </w:rPr>
-        <w:t>tablet</w:t>
-      </w:r>
-      <w:proofErr w:type="spellEnd"/>
-      <w:r>
-        <w:rPr>
-          <w:sz w:val="24"/>
-          <w:szCs w:val="24"/>
-        </w:rPr>
-        <w:t>, desktop).</w:t>
+        <w:t>: O site deve ser responsivo, adaptando-se a diferentes tamanhos de tela (celular, tablet, desktop).</w:t>
       </w:r>
     </w:p>
     <w:p>
@@ -4117,14 +3695,7 @@
           <w:sz w:val="24"/>
           <w:szCs w:val="24"/>
         </w:rPr>
-        <w:t>: O sistema deve proteger as inform</w:t>
-      </w:r>
-      <w:r>
-        <w:rPr>
-          <w:sz w:val="24"/>
-          <w:szCs w:val="24"/>
-        </w:rPr>
-        <w:t>ações dos usuários por meio de criptografia e boas práticas de segurança.</w:t>
+        <w:t>: O sistema deve proteger as informações dos usuários por meio de criptografia e boas práticas de segurança.</w:t>
       </w:r>
     </w:p>
     <w:p>
@@ -4179,14 +3750,7 @@
           <w:sz w:val="24"/>
           <w:szCs w:val="24"/>
         </w:rPr>
-        <w:t>: O sistema deve estar disponível para acess</w:t>
-      </w:r>
-      <w:r>
-        <w:rPr>
-          <w:sz w:val="24"/>
-          <w:szCs w:val="24"/>
-        </w:rPr>
-        <w:t>o 24 horas por dia, 7 dias por semana.</w:t>
+        <w:t>: O sistema deve estar disponível para acesso 24 horas por dia, 7 dias por semana.</w:t>
       </w:r>
     </w:p>
     <w:p>
@@ -4237,27 +3801,11 @@
     </w:p>
     <w:p>
       <w:pPr>
-        <w:pStyle w:val="PargrafodaLista"/>
-        <w:ind w:left="142"/>
-        <w:rPr>
-          <w:b/>
-          <w:sz w:val="24"/>
-          <w:szCs w:val="24"/>
-        </w:rPr>
-      </w:pPr>
-      <w:r>
-        <w:rPr>
-          <w:b/>
-          <w:sz w:val="24"/>
-          <w:szCs w:val="24"/>
-        </w:rPr>
+        <w:pStyle w:val="Ttulo1"/>
+      </w:pPr>
+      <w:r>
         <w:t>Cronograma</w:t>
       </w:r>
-    </w:p>
-    <w:p>
-      <w:pPr>
-        <w:pStyle w:val="Ttulo1"/>
-      </w:pPr>
     </w:p>
     <w:tbl>
       <w:tblPr>
@@ -4281,12 +3829,6 @@
         <w:gridCol w:w="1170"/>
       </w:tblGrid>
       <w:tr>
-        <w:tblPrEx>
-          <w:tblCellMar>
-            <w:top w:w="0" w:type="dxa"/>
-            <w:bottom w:w="0" w:type="dxa"/>
-          </w:tblCellMar>
-        </w:tblPrEx>
         <w:tc>
           <w:tcPr>
             <w:tcW w:w="1845" w:type="dxa"/>
@@ -4603,12 +4145,6 @@
         </w:tc>
       </w:tr>
       <w:tr>
-        <w:tblPrEx>
-          <w:tblCellMar>
-            <w:top w:w="0" w:type="dxa"/>
-            <w:bottom w:w="0" w:type="dxa"/>
-          </w:tblCellMar>
-        </w:tblPrEx>
         <w:tc>
           <w:tcPr>
             <w:tcW w:w="1845" w:type="dxa"/>
@@ -4835,12 +4371,6 @@
         </w:tc>
       </w:tr>
       <w:tr>
-        <w:tblPrEx>
-          <w:tblCellMar>
-            <w:top w:w="0" w:type="dxa"/>
-            <w:bottom w:w="0" w:type="dxa"/>
-          </w:tblCellMar>
-        </w:tblPrEx>
         <w:trPr>
           <w:trHeight w:val="460"/>
         </w:trPr>
@@ -5070,12 +4600,6 @@
         </w:tc>
       </w:tr>
       <w:tr>
-        <w:tblPrEx>
-          <w:tblCellMar>
-            <w:top w:w="0" w:type="dxa"/>
-            <w:bottom w:w="0" w:type="dxa"/>
-          </w:tblCellMar>
-        </w:tblPrEx>
         <w:tc>
           <w:tcPr>
             <w:tcW w:w="1845" w:type="dxa"/>
@@ -5299,12 +4823,6 @@
         </w:tc>
       </w:tr>
       <w:tr>
-        <w:tblPrEx>
-          <w:tblCellMar>
-            <w:top w:w="0" w:type="dxa"/>
-            <w:bottom w:w="0" w:type="dxa"/>
-          </w:tblCellMar>
-        </w:tblPrEx>
         <w:tc>
           <w:tcPr>
             <w:tcW w:w="1845" w:type="dxa"/>
@@ -5531,12 +5049,6 @@
         </w:tc>
       </w:tr>
       <w:tr>
-        <w:tblPrEx>
-          <w:tblCellMar>
-            <w:top w:w="0" w:type="dxa"/>
-            <w:bottom w:w="0" w:type="dxa"/>
-          </w:tblCellMar>
-        </w:tblPrEx>
         <w:tc>
           <w:tcPr>
             <w:tcW w:w="1845" w:type="dxa"/>
@@ -5760,12 +5272,6 @@
         </w:tc>
       </w:tr>
       <w:tr>
-        <w:tblPrEx>
-          <w:tblCellMar>
-            <w:top w:w="0" w:type="dxa"/>
-            <w:bottom w:w="0" w:type="dxa"/>
-          </w:tblCellMar>
-        </w:tblPrEx>
         <w:tc>
           <w:tcPr>
             <w:tcW w:w="1845" w:type="dxa"/>
@@ -5989,12 +5495,6 @@
         </w:tc>
       </w:tr>
       <w:tr>
-        <w:tblPrEx>
-          <w:tblCellMar>
-            <w:top w:w="0" w:type="dxa"/>
-            <w:bottom w:w="0" w:type="dxa"/>
-          </w:tblCellMar>
-        </w:tblPrEx>
         <w:tc>
           <w:tcPr>
             <w:tcW w:w="1845" w:type="dxa"/>
@@ -6215,12 +5715,6 @@
         </w:tc>
       </w:tr>
       <w:tr>
-        <w:tblPrEx>
-          <w:tblCellMar>
-            <w:top w:w="0" w:type="dxa"/>
-            <w:bottom w:w="0" w:type="dxa"/>
-          </w:tblCellMar>
-        </w:tblPrEx>
         <w:tc>
           <w:tcPr>
             <w:tcW w:w="1845" w:type="dxa"/>
@@ -6444,12 +5938,6 @@
         </w:tc>
       </w:tr>
       <w:tr>
-        <w:tblPrEx>
-          <w:tblCellMar>
-            <w:top w:w="0" w:type="dxa"/>
-            <w:bottom w:w="0" w:type="dxa"/>
-          </w:tblCellMar>
-        </w:tblPrEx>
         <w:tc>
           <w:tcPr>
             <w:tcW w:w="1845" w:type="dxa"/>
@@ -6704,14 +6192,7 @@
           <w:sz w:val="24"/>
           <w:szCs w:val="24"/>
         </w:rPr>
-        <w:t xml:space="preserve">, fornecendo uma </w:t>
-      </w:r>
-      <w:r>
-        <w:rPr>
-          <w:sz w:val="24"/>
-          <w:szCs w:val="24"/>
-        </w:rPr>
-        <w:t>base sólida para sua compreensão, uso e manutenção futura.</w:t>
+        <w:t>, fornecendo uma base sólida para sua compreensão, uso e manutenção futura.</w:t>
       </w:r>
     </w:p>
     <w:p>
@@ -6724,14 +6205,7 @@
           <w:sz w:val="24"/>
           <w:szCs w:val="24"/>
         </w:rPr>
-        <w:t>A documentação é uma parte essencial do processo de desenvolvimento de software, pois registra de forma detalhada as decisões tomadas ao longo do projeto, os requisitos definidos, a estrutura do si</w:t>
-      </w:r>
-      <w:r>
-        <w:rPr>
-          <w:sz w:val="24"/>
-          <w:szCs w:val="24"/>
-        </w:rPr>
-        <w:t xml:space="preserve">stema e suas funcionalidades principais — como </w:t>
+        <w:t xml:space="preserve">A documentação é uma parte essencial do processo de desenvolvimento de software, pois registra de forma detalhada as decisões tomadas ao longo do projeto, os requisitos definidos, a estrutura do sistema e suas funcionalidades principais — como </w:t>
       </w:r>
       <w:r>
         <w:rPr>
@@ -6768,14 +6242,7 @@
           <w:sz w:val="24"/>
           <w:szCs w:val="24"/>
         </w:rPr>
-        <w:t>Esses documentos servem como referência tanto para a equipe técnica responsável pela evolução do sistema</w:t>
-      </w:r>
-      <w:r>
-        <w:rPr>
-          <w:sz w:val="24"/>
-          <w:szCs w:val="24"/>
-        </w:rPr>
-        <w:t xml:space="preserve"> quanto para os usuários administradores (no caso, a própria artista da loja), garantindo clareza no funcionamento da plataforma, facilitando futuras atualizações e possibilitando a identificação de melhorias.</w:t>
+        <w:t>Esses documentos servem como referência tanto para a equipe técnica responsável pela evolução do sistema quanto para os usuários administradores (no caso, a própria artista da loja), garantindo clareza no funcionamento da plataforma, facilitando futuras atualizações e possibilitando a identificação de melhorias.</w:t>
       </w:r>
     </w:p>
     <w:p>
@@ -6788,14 +6255,7 @@
           <w:sz w:val="24"/>
           <w:szCs w:val="24"/>
         </w:rPr>
-        <w:t>A documentação inclui: levantamento de requisi</w:t>
-      </w:r>
-      <w:r>
-        <w:rPr>
-          <w:sz w:val="24"/>
-          <w:szCs w:val="24"/>
-        </w:rPr>
-        <w:t>tos funcionais e não funcionais, escopo do sistema, modelo de dados, fluxogramas de processos, diagramas de casos de uso, além de instruções básicas de uso da plataforma por parte do administrador e dos clientes.</w:t>
+        <w:t>A documentação inclui: levantamento de requisitos funcionais e não funcionais, escopo do sistema, modelo de dados, fluxogramas de processos, diagramas de casos de uso, além de instruções básicas de uso da plataforma por parte do administrador e dos clientes.</w:t>
       </w:r>
     </w:p>
     <w:p>
@@ -6828,14 +6288,7 @@
           <w:sz w:val="24"/>
           <w:szCs w:val="24"/>
         </w:rPr>
-        <w:t xml:space="preserve">O </w:t>
-      </w:r>
-      <w:r>
-        <w:rPr>
-          <w:sz w:val="24"/>
-          <w:szCs w:val="24"/>
-        </w:rPr>
-        <w:t xml:space="preserve">desenvolvimento do sistema de e-commerce da </w:t>
+        <w:t xml:space="preserve">O desenvolvimento do sistema de e-commerce da </w:t>
       </w:r>
       <w:r>
         <w:rPr>
@@ -6862,14 +6315,7 @@
           <w:sz w:val="24"/>
           <w:szCs w:val="24"/>
         </w:rPr>
-        <w:t xml:space="preserve"> foi guiado por um conjunto de processos, práticas e diretrizes que estruturaram todas as etapas do projeto, desde a concepção até a entrega e manutenção do produto final. A escolha de uma metodologi</w:t>
-      </w:r>
-      <w:r>
-        <w:rPr>
-          <w:sz w:val="24"/>
-          <w:szCs w:val="24"/>
-        </w:rPr>
-        <w:t>a apropriada foi fundamental para garantir organização, clareza nas decisões e eficiência na execução das atividades ao longo do ciclo de vida do software.</w:t>
+        <w:t xml:space="preserve"> foi guiado por um conjunto de processos, práticas e diretrizes que estruturaram todas as etapas do projeto, desde a concepção até a entrega e manutenção do produto final. A escolha de uma metodologia apropriada foi fundamental para garantir organização, clareza nas decisões e eficiência na execução das atividades ao longo do ciclo de vida do software.</w:t>
       </w:r>
     </w:p>
     <w:p>
@@ -6900,7 +6346,6 @@
         </w:rPr>
         <w:t xml:space="preserve">, baseada nos princípios do </w:t>
       </w:r>
-      <w:proofErr w:type="spellStart"/>
       <w:r>
         <w:rPr>
           <w:b/>
@@ -6910,27 +6355,12 @@
         </w:rPr>
         <w:t>Scrum</w:t>
       </w:r>
-      <w:proofErr w:type="spellEnd"/>
-      <w:r>
-        <w:rPr>
-          <w:sz w:val="24"/>
-          <w:szCs w:val="24"/>
-        </w:rPr>
-        <w:t>, devido à sua flexib</w:t>
-      </w:r>
-      <w:r>
-        <w:rPr>
-          <w:sz w:val="24"/>
-          <w:szCs w:val="24"/>
-        </w:rPr>
-        <w:t xml:space="preserve">ilidade, foco na entrega contínua de valor e facilidade de adaptação às necessidades da artista responsável pela loja. O uso dessa metodologia permitiu realizar reuniões frequentes, identificar prioridades com agilidade e implementar o sistema por meio de </w:t>
-      </w:r>
-      <w:r>
-        <w:rPr>
-          <w:sz w:val="24"/>
-          <w:szCs w:val="24"/>
-        </w:rPr>
-        <w:t xml:space="preserve">entregas incrementais — como o cadastro de produtos, o sistema de compras online e o </w:t>
+      <w:r>
+        <w:rPr>
+          <w:sz w:val="24"/>
+          <w:szCs w:val="24"/>
+        </w:rPr>
+        <w:t xml:space="preserve">, devido à sua flexibilidade, foco na entrega contínua de valor e facilidade de adaptação às necessidades da artista responsável pela loja. O uso dessa metodologia permitiu realizar reuniões frequentes, identificar prioridades com agilidade e implementar o sistema por meio de entregas incrementais — como o cadastro de produtos, o sistema de compras online e o </w:t>
       </w:r>
       <w:r>
         <w:rPr>
@@ -6986,14 +6416,7 @@
           <w:sz w:val="24"/>
           <w:szCs w:val="24"/>
         </w:rPr>
-        <w:t xml:space="preserve"> (pela e</w:t>
-      </w:r>
-      <w:r>
-        <w:rPr>
-          <w:sz w:val="24"/>
-          <w:szCs w:val="24"/>
-        </w:rPr>
-        <w:t xml:space="preserve">strutura eficiente de navegação e compra) e o </w:t>
+        <w:t xml:space="preserve"> (pela estrutura eficiente de navegação e compra) e o </w:t>
       </w:r>
       <w:r>
         <w:rPr>
@@ -7025,14 +6448,7 @@
           <w:sz w:val="24"/>
           <w:szCs w:val="24"/>
         </w:rPr>
-        <w:t>). Essas referências ajudaram na definição da organização dos produtos, do fluxo de compra e da ap</w:t>
-      </w:r>
-      <w:r>
-        <w:rPr>
-          <w:sz w:val="24"/>
-          <w:szCs w:val="24"/>
-        </w:rPr>
-        <w:t>resentação visual que valoriza o aspecto artesanal das peças.</w:t>
+        <w:t>). Essas referências ajudaram na definição da organização dos produtos, do fluxo de compra e da apresentação visual que valoriza o aspecto artesanal das peças.</w:t>
       </w:r>
     </w:p>
     <w:p>
@@ -7049,14 +6465,7 @@
           <w:sz w:val="24"/>
           <w:szCs w:val="24"/>
         </w:rPr>
-        <w:t>A metodologia adotada favoreceu uma comunicação constante entre o desenvolvedor e a artista, possibilitando feedbacks rápidos e ajustes ao longo do processo, especialmente em aspectos relacionad</w:t>
-      </w:r>
-      <w:r>
-        <w:rPr>
-          <w:sz w:val="24"/>
-          <w:szCs w:val="24"/>
-        </w:rPr>
-        <w:t>os à usabilidade, identidade visual e conexão com o público-alvo.</w:t>
+        <w:t>A metodologia adotada favoreceu uma comunicação constante entre o desenvolvedor e a artista, possibilitando feedbacks rápidos e ajustes ao longo do processo, especialmente em aspectos relacionados à usabilidade, identidade visual e conexão com o público-alvo.</w:t>
       </w:r>
     </w:p>
     <w:p>
@@ -7074,14 +6483,7 @@
           <w:szCs w:val="24"/>
         </w:rPr>
         <w:lastRenderedPageBreak/>
-        <w:t>Com essa abordagem, foi possível desenvolver um sistema funcional, centrado no usuário e alinhado às expectativas da criadora da marca, com potencial para crescer e se adaptar às futuras nec</w:t>
-      </w:r>
-      <w:r>
-        <w:rPr>
-          <w:sz w:val="24"/>
-          <w:szCs w:val="24"/>
-        </w:rPr>
-        <w:t>essidades do negócio.</w:t>
+        <w:t>Com essa abordagem, foi possível desenvolver um sistema funcional, centrado no usuário e alinhado às expectativas da criadora da marca, com potencial para crescer e se adaptar às futuras necessidades do negócio.</w:t>
       </w:r>
     </w:p>
     <w:p>
@@ -7119,7 +6521,7 @@
           <w:noProof/>
         </w:rPr>
         <w:drawing>
-          <wp:inline distT="0" distB="0" distL="0" distR="0">
+          <wp:inline distT="0" distB="0" distL="0" distR="0" wp14:anchorId="21EDDB41" wp14:editId="3D011EBC">
             <wp:extent cx="5724528" cy="5210178"/>
             <wp:effectExtent l="0" t="0" r="9522" b="9522"/>
             <wp:docPr id="4" name="drawing"/>
@@ -7132,7 +6534,7 @@
                     <pic:cNvPicPr/>
                   </pic:nvPicPr>
                   <pic:blipFill>
-                    <a:blip r:embed="rId19"/>
+                    <a:blip r:embed="rId8"/>
                     <a:stretch>
                       <a:fillRect/>
                     </a:stretch>
@@ -7180,7 +6582,7 @@
           <w:noProof/>
         </w:rPr>
         <w:drawing>
-          <wp:inline distT="0" distB="0" distL="0" distR="0">
+          <wp:inline distT="0" distB="0" distL="0" distR="0" wp14:anchorId="6F04EF21" wp14:editId="2B56C737">
             <wp:extent cx="5724528" cy="4438653"/>
             <wp:effectExtent l="0" t="0" r="9522" b="0"/>
             <wp:docPr id="5" name="drawing"/>
@@ -7193,7 +6595,7 @@
                     <pic:cNvPicPr/>
                   </pic:nvPicPr>
                   <pic:blipFill>
-                    <a:blip r:embed="rId20"/>
+                    <a:blip r:embed="rId9"/>
                     <a:stretch>
                       <a:fillRect/>
                     </a:stretch>
@@ -7246,7 +6648,7 @@
           <w:noProof/>
         </w:rPr>
         <w:drawing>
-          <wp:inline distT="0" distB="0" distL="0" distR="0">
+          <wp:inline distT="0" distB="0" distL="0" distR="0" wp14:anchorId="3B255722" wp14:editId="228C7823">
             <wp:extent cx="5766061" cy="3495675"/>
             <wp:effectExtent l="0" t="0" r="6350" b="0"/>
             <wp:docPr id="6" name="Imagem 6" descr="C:\Users\PAOLA~1.OLI\AppData\Local\Temp\{095A504A-F35B-4CDE-9780-2D2AD696C390}.tmp"/>
@@ -7263,7 +6665,7 @@
                     </pic:cNvPicPr>
                   </pic:nvPicPr>
                   <pic:blipFill>
-                    <a:blip r:embed="rId21">
+                    <a:blip r:embed="rId10">
                       <a:extLst>
                         <a:ext uri="{28A0092B-C50C-407E-A947-70E740481C1C}">
                           <a14:useLocalDpi xmlns:a14="http://schemas.microsoft.com/office/drawing/2010/main" val="0"/>
@@ -7438,14 +6840,7 @@
           <w:sz w:val="24"/>
           <w:szCs w:val="24"/>
         </w:rPr>
-        <w:t>Este projeto permitiu o desenvolvimento d</w:t>
-      </w:r>
-      <w:r>
-        <w:rPr>
-          <w:sz w:val="24"/>
-          <w:szCs w:val="24"/>
-        </w:rPr>
-        <w:t xml:space="preserve">e uma plataforma de e-commerce funcional, intuitiva e alinhada às necessidades da artista da loja </w:t>
+        <w:t xml:space="preserve">Este projeto permitiu o desenvolvimento de uma plataforma de e-commerce funcional, intuitiva e alinhada às necessidades da artista da loja </w:t>
       </w:r>
       <w:r>
         <w:rPr>
@@ -7472,14 +6867,7 @@
           <w:sz w:val="24"/>
           <w:szCs w:val="24"/>
         </w:rPr>
-        <w:t>, promovendo a venda e divulgação de produtos artesanais em crochê para todo o Brasil. Durante o desenvolvimento, foi possível aplicar conhecimen</w:t>
-      </w:r>
-      <w:r>
-        <w:rPr>
-          <w:sz w:val="24"/>
-          <w:szCs w:val="24"/>
-        </w:rPr>
-        <w:t>tos técnicos sobre sistemas web, levantamento de requisitos e metodologias ágeis, além de valorizar a importância da comunicação constante com o cliente para garantir que o produto final atendesse às expectativas.</w:t>
+        <w:t>, promovendo a venda e divulgação de produtos artesanais em crochê para todo o Brasil. Durante o desenvolvimento, foi possível aplicar conhecimentos técnicos sobre sistemas web, levantamento de requisitos e metodologias ágeis, além de valorizar a importância da comunicação constante com o cliente para garantir que o produto final atendesse às expectativas.</w:t>
       </w:r>
     </w:p>
     <w:p>
@@ -7492,14 +6880,7 @@
           <w:sz w:val="24"/>
           <w:szCs w:val="24"/>
         </w:rPr>
-        <w:t>Entre os principais aprendizados, destacam</w:t>
-      </w:r>
-      <w:r>
-        <w:rPr>
-          <w:sz w:val="24"/>
-          <w:szCs w:val="24"/>
-        </w:rPr>
-        <w:t xml:space="preserve">-se a relevância do planejamento detalhado, a adaptação das melhores práticas de outras plataformas (como </w:t>
+        <w:t xml:space="preserve">Entre os principais aprendizados, destacam-se a relevância do planejamento detalhado, a adaptação das melhores práticas de outras plataformas (como </w:t>
       </w:r>
       <w:proofErr w:type="spellStart"/>
       <w:r>
@@ -7515,14 +6896,7 @@
           <w:sz w:val="24"/>
           <w:szCs w:val="24"/>
         </w:rPr>
-        <w:t xml:space="preserve"> e Elo7) para um nicho específico, e a importância do atendimento personalizado, exemplificado pelo chat online integrado. O projeto também refo</w:t>
-      </w:r>
-      <w:r>
-        <w:rPr>
-          <w:sz w:val="24"/>
-          <w:szCs w:val="24"/>
-        </w:rPr>
-        <w:t>rçou a importância da documentação técnica para facilitar a manutenção e futuras melhorias do sistema.</w:t>
+        <w:t xml:space="preserve"> e Elo7) para um nicho específico, e a importância do atendimento personalizado, exemplificado pelo chat online integrado. O projeto também reforçou a importância da documentação técnica para facilitar a manutenção e futuras melhorias do sistema.</w:t>
       </w:r>
     </w:p>
     <w:p>
@@ -7618,14 +6992,7 @@
           <w:sz w:val="24"/>
           <w:szCs w:val="24"/>
         </w:rPr>
-        <w:t xml:space="preserve"> Desenvolveu as telas em HTML, CSS e Java Script, elaboração dos requisitos funcionais e não </w:t>
-      </w:r>
-      <w:r>
-        <w:rPr>
-          <w:sz w:val="24"/>
-          <w:szCs w:val="24"/>
-        </w:rPr>
-        <w:t>funcionais</w:t>
+        <w:t xml:space="preserve"> Desenvolveu as telas em HTML, CSS e Java Script, elaboração dos requisitos funcionais e não funcionais</w:t>
       </w:r>
       <w:r>
         <w:rPr>
@@ -7740,7 +7107,7 @@
         </w:rPr>
         <w:t xml:space="preserve">. Disponível em: </w:t>
       </w:r>
-      <w:hyperlink r:id="rId22" w:history="1">
+      <w:hyperlink r:id="rId11" w:history="1">
         <w:r>
           <w:rPr>
             <w:rStyle w:val="Hyperlink"/>
@@ -7790,16 +7157,9 @@
           <w:sz w:val="28"/>
           <w:szCs w:val="28"/>
         </w:rPr>
-        <w:t xml:space="preserve"> de artesanato. Disponível em:</w:t>
-      </w:r>
-      <w:r>
-        <w:rPr>
-          <w:sz w:val="28"/>
-          <w:szCs w:val="28"/>
-        </w:rPr>
-        <w:t xml:space="preserve"> </w:t>
-      </w:r>
-      <w:hyperlink r:id="rId23" w:history="1">
+        <w:t xml:space="preserve"> de artesanato. Disponível em: </w:t>
+      </w:r>
+      <w:hyperlink r:id="rId12" w:history="1">
         <w:r>
           <w:rPr>
             <w:rStyle w:val="Hyperlink"/>
@@ -7815,18 +7175,7 @@
             <w:szCs w:val="28"/>
             <w:u w:val="none"/>
           </w:rPr>
-          <w:t>elo</w:t>
-        </w:r>
-        <w:bookmarkStart w:id="28" w:name="_GoBack"/>
-        <w:bookmarkEnd w:id="28"/>
-        <w:r>
-          <w:rPr>
-            <w:rStyle w:val="Hyperlink"/>
-            <w:sz w:val="28"/>
-            <w:szCs w:val="28"/>
-            <w:u w:val="none"/>
-          </w:rPr>
-          <w:t>7</w:t>
+          <w:t>elo7</w:t>
         </w:r>
         <w:r>
           <w:rPr>
@@ -7858,7 +7207,7 @@
     </w:p>
     <w:p/>
     <w:sectPr>
-      <w:headerReference w:type="default" r:id="rId24"/>
+      <w:headerReference w:type="default" r:id="rId13"/>
       <w:pgSz w:w="11909" w:h="16834"/>
       <w:pgMar w:top="1440" w:right="1440" w:bottom="720" w:left="1440" w:header="720" w:footer="720" w:gutter="0"/>
       <w:pgNumType w:start="1"/>
@@ -7869,7 +7218,7 @@
 </file>
 
 <file path=word/endnotes.xml><?xml version="1.0" encoding="utf-8"?>
-<w:endnotes xmlns:wpc="http://schemas.microsoft.com/office/word/2010/wordprocessingCanvas" xmlns:cx="http://schemas.microsoft.com/office/drawing/2014/chartex" xmlns:mc="http://schemas.openxmlformats.org/markup-compatibility/2006" xmlns:o="urn:schemas-microsoft-com:office:office" xmlns:r="http://schemas.openxmlformats.org/officeDocument/2006/relationships" xmlns:m="http://schemas.openxmlformats.org/officeDocument/2006/math" xmlns:v="urn:schemas-microsoft-com:vml" xmlns:wp14="http://schemas.microsoft.com/office/word/2010/wordprocessingDrawing" xmlns:wp="http://schemas.openxmlformats.org/drawingml/2006/wordprocessingDrawing" xmlns:w10="urn:schemas-microsoft-com:office:word" xmlns:w="http://schemas.openxmlformats.org/wordprocessingml/2006/main" xmlns:w14="http://schemas.microsoft.com/office/word/2010/wordml" xmlns:w15="http://schemas.microsoft.com/office/word/2012/wordml" xmlns:w16se="http://schemas.microsoft.com/office/word/2015/wordml/symex" xmlns:wpg="http://schemas.microsoft.com/office/word/2010/wordprocessingGroup" xmlns:wpi="http://schemas.microsoft.com/office/word/2010/wordprocessingInk" xmlns:wne="http://schemas.microsoft.com/office/word/2006/wordml" xmlns:wps="http://schemas.microsoft.com/office/word/2010/wordprocessingShape" mc:Ignorable="w14 w15 w16se wp14">
+<w:endnotes xmlns:wpc="http://schemas.microsoft.com/office/word/2010/wordprocessingCanvas" xmlns:cx="http://schemas.microsoft.com/office/drawing/2014/chartex" xmlns:cx1="http://schemas.microsoft.com/office/drawing/2015/9/8/chartex" xmlns:cx2="http://schemas.microsoft.com/office/drawing/2015/10/21/chartex" xmlns:cx3="http://schemas.microsoft.com/office/drawing/2016/5/9/chartex" xmlns:cx4="http://schemas.microsoft.com/office/drawing/2016/5/10/chartex" xmlns:cx5="http://schemas.microsoft.com/office/drawing/2016/5/11/chartex" xmlns:cx6="http://schemas.microsoft.com/office/drawing/2016/5/12/chartex" xmlns:cx7="http://schemas.microsoft.com/office/drawing/2016/5/13/chartex" xmlns:cx8="http://schemas.microsoft.com/office/drawing/2016/5/14/chartex" xmlns:mc="http://schemas.openxmlformats.org/markup-compatibility/2006" xmlns:aink="http://schemas.microsoft.com/office/drawing/2016/ink" xmlns:am3d="http://schemas.microsoft.com/office/drawing/2017/model3d" xmlns:o="urn:schemas-microsoft-com:office:office" xmlns:r="http://schemas.openxmlformats.org/officeDocument/2006/relationships" xmlns:m="http://schemas.openxmlformats.org/officeDocument/2006/math" xmlns:v="urn:schemas-microsoft-com:vml" xmlns:wp14="http://schemas.microsoft.com/office/word/2010/wordprocessingDrawing" xmlns:wp="http://schemas.openxmlformats.org/drawingml/2006/wordprocessingDrawing" xmlns:w10="urn:schemas-microsoft-com:office:word" xmlns:w="http://schemas.openxmlformats.org/wordprocessingml/2006/main" xmlns:w14="http://schemas.microsoft.com/office/word/2010/wordml" xmlns:w15="http://schemas.microsoft.com/office/word/2012/wordml" xmlns:w16cex="http://schemas.microsoft.com/office/word/2018/wordml/cex" xmlns:w16cid="http://schemas.microsoft.com/office/word/2016/wordml/cid" xmlns:w16="http://schemas.microsoft.com/office/word/2018/wordml" xmlns:w16sdtdh="http://schemas.microsoft.com/office/word/2020/wordml/sdtdatahash" xmlns:w16se="http://schemas.microsoft.com/office/word/2015/wordml/symex" xmlns:wpg="http://schemas.microsoft.com/office/word/2010/wordprocessingGroup" xmlns:wpi="http://schemas.microsoft.com/office/word/2010/wordprocessingInk" xmlns:wne="http://schemas.microsoft.com/office/word/2006/wordml" xmlns:wps="http://schemas.microsoft.com/office/word/2010/wordprocessingShape" mc:Ignorable="w14 w15 w16se w16cid w16 w16cex w16sdtdh wp14">
   <w:endnote w:type="separator" w:id="-1">
     <w:p>
       <w:pPr>
@@ -7894,7 +7243,7 @@
 </file>
 
 <file path=word/footnotes.xml><?xml version="1.0" encoding="utf-8"?>
-<w:footnotes xmlns:wpc="http://schemas.microsoft.com/office/word/2010/wordprocessingCanvas" xmlns:cx="http://schemas.microsoft.com/office/drawing/2014/chartex" xmlns:mc="http://schemas.openxmlformats.org/markup-compatibility/2006" xmlns:o="urn:schemas-microsoft-com:office:office" xmlns:r="http://schemas.openxmlformats.org/officeDocument/2006/relationships" xmlns:m="http://schemas.openxmlformats.org/officeDocument/2006/math" xmlns:v="urn:schemas-microsoft-com:vml" xmlns:wp14="http://schemas.microsoft.com/office/word/2010/wordprocessingDrawing" xmlns:wp="http://schemas.openxmlformats.org/drawingml/2006/wordprocessingDrawing" xmlns:w10="urn:schemas-microsoft-com:office:word" xmlns:w="http://schemas.openxmlformats.org/wordprocessingml/2006/main" xmlns:w14="http://schemas.microsoft.com/office/word/2010/wordml" xmlns:w15="http://schemas.microsoft.com/office/word/2012/wordml" xmlns:w16se="http://schemas.microsoft.com/office/word/2015/wordml/symex" xmlns:wpg="http://schemas.microsoft.com/office/word/2010/wordprocessingGroup" xmlns:wpi="http://schemas.microsoft.com/office/word/2010/wordprocessingInk" xmlns:wne="http://schemas.microsoft.com/office/word/2006/wordml" xmlns:wps="http://schemas.microsoft.com/office/word/2010/wordprocessingShape" mc:Ignorable="w14 w15 w16se wp14">
+<w:footnotes xmlns:wpc="http://schemas.microsoft.com/office/word/2010/wordprocessingCanvas" xmlns:cx="http://schemas.microsoft.com/office/drawing/2014/chartex" xmlns:cx1="http://schemas.microsoft.com/office/drawing/2015/9/8/chartex" xmlns:cx2="http://schemas.microsoft.com/office/drawing/2015/10/21/chartex" xmlns:cx3="http://schemas.microsoft.com/office/drawing/2016/5/9/chartex" xmlns:cx4="http://schemas.microsoft.com/office/drawing/2016/5/10/chartex" xmlns:cx5="http://schemas.microsoft.com/office/drawing/2016/5/11/chartex" xmlns:cx6="http://schemas.microsoft.com/office/drawing/2016/5/12/chartex" xmlns:cx7="http://schemas.microsoft.com/office/drawing/2016/5/13/chartex" xmlns:cx8="http://schemas.microsoft.com/office/drawing/2016/5/14/chartex" xmlns:mc="http://schemas.openxmlformats.org/markup-compatibility/2006" xmlns:aink="http://schemas.microsoft.com/office/drawing/2016/ink" xmlns:am3d="http://schemas.microsoft.com/office/drawing/2017/model3d" xmlns:o="urn:schemas-microsoft-com:office:office" xmlns:r="http://schemas.openxmlformats.org/officeDocument/2006/relationships" xmlns:m="http://schemas.openxmlformats.org/officeDocument/2006/math" xmlns:v="urn:schemas-microsoft-com:vml" xmlns:wp14="http://schemas.microsoft.com/office/word/2010/wordprocessingDrawing" xmlns:wp="http://schemas.openxmlformats.org/drawingml/2006/wordprocessingDrawing" xmlns:w10="urn:schemas-microsoft-com:office:word" xmlns:w="http://schemas.openxmlformats.org/wordprocessingml/2006/main" xmlns:w14="http://schemas.microsoft.com/office/word/2010/wordml" xmlns:w15="http://schemas.microsoft.com/office/word/2012/wordml" xmlns:w16cex="http://schemas.microsoft.com/office/word/2018/wordml/cex" xmlns:w16cid="http://schemas.microsoft.com/office/word/2016/wordml/cid" xmlns:w16="http://schemas.microsoft.com/office/word/2018/wordml" xmlns:w16sdtdh="http://schemas.microsoft.com/office/word/2020/wordml/sdtdatahash" xmlns:w16se="http://schemas.microsoft.com/office/word/2015/wordml/symex" xmlns:wpg="http://schemas.microsoft.com/office/word/2010/wordprocessingGroup" xmlns:wpi="http://schemas.microsoft.com/office/word/2010/wordprocessingInk" xmlns:wne="http://schemas.microsoft.com/office/word/2006/wordml" xmlns:wps="http://schemas.microsoft.com/office/word/2010/wordprocessingShape" mc:Ignorable="w14 w15 w16se w16cid w16 w16cex w16sdtdh wp14">
   <w:footnote w:type="separator" w:id="-1">
     <w:p>
       <w:pPr>
@@ -7922,7 +7271,7 @@
 </file>
 
 <file path=word/header1.xml><?xml version="1.0" encoding="utf-8"?>
-<w:hdr xmlns:wpc="http://schemas.microsoft.com/office/word/2010/wordprocessingCanvas" xmlns:cx="http://schemas.microsoft.com/office/drawing/2014/chartex" xmlns:mc="http://schemas.openxmlformats.org/markup-compatibility/2006" xmlns:o="urn:schemas-microsoft-com:office:office" xmlns:r="http://schemas.openxmlformats.org/officeDocument/2006/relationships" xmlns:m="http://schemas.openxmlformats.org/officeDocument/2006/math" xmlns:v="urn:schemas-microsoft-com:vml" xmlns:wp14="http://schemas.microsoft.com/office/word/2010/wordprocessingDrawing" xmlns:wp="http://schemas.openxmlformats.org/drawingml/2006/wordprocessingDrawing" xmlns:w10="urn:schemas-microsoft-com:office:word" xmlns:w="http://schemas.openxmlformats.org/wordprocessingml/2006/main" xmlns:w14="http://schemas.microsoft.com/office/word/2010/wordml" xmlns:w15="http://schemas.microsoft.com/office/word/2012/wordml" xmlns:w16se="http://schemas.microsoft.com/office/word/2015/wordml/symex" xmlns:wpg="http://schemas.microsoft.com/office/word/2010/wordprocessingGroup" xmlns:wpi="http://schemas.microsoft.com/office/word/2010/wordprocessingInk" xmlns:wne="http://schemas.microsoft.com/office/word/2006/wordml" xmlns:wps="http://schemas.microsoft.com/office/word/2010/wordprocessingShape" mc:Ignorable="w14 w15 w16se wp14">
+<w:hdr xmlns:wpc="http://schemas.microsoft.com/office/word/2010/wordprocessingCanvas" xmlns:cx="http://schemas.microsoft.com/office/drawing/2014/chartex" xmlns:cx1="http://schemas.microsoft.com/office/drawing/2015/9/8/chartex" xmlns:cx2="http://schemas.microsoft.com/office/drawing/2015/10/21/chartex" xmlns:cx3="http://schemas.microsoft.com/office/drawing/2016/5/9/chartex" xmlns:cx4="http://schemas.microsoft.com/office/drawing/2016/5/10/chartex" xmlns:cx5="http://schemas.microsoft.com/office/drawing/2016/5/11/chartex" xmlns:cx6="http://schemas.microsoft.com/office/drawing/2016/5/12/chartex" xmlns:cx7="http://schemas.microsoft.com/office/drawing/2016/5/13/chartex" xmlns:cx8="http://schemas.microsoft.com/office/drawing/2016/5/14/chartex" xmlns:mc="http://schemas.openxmlformats.org/markup-compatibility/2006" xmlns:aink="http://schemas.microsoft.com/office/drawing/2016/ink" xmlns:am3d="http://schemas.microsoft.com/office/drawing/2017/model3d" xmlns:o="urn:schemas-microsoft-com:office:office" xmlns:r="http://schemas.openxmlformats.org/officeDocument/2006/relationships" xmlns:m="http://schemas.openxmlformats.org/officeDocument/2006/math" xmlns:v="urn:schemas-microsoft-com:vml" xmlns:wp14="http://schemas.microsoft.com/office/word/2010/wordprocessingDrawing" xmlns:wp="http://schemas.openxmlformats.org/drawingml/2006/wordprocessingDrawing" xmlns:w10="urn:schemas-microsoft-com:office:word" xmlns:w="http://schemas.openxmlformats.org/wordprocessingml/2006/main" xmlns:w14="http://schemas.microsoft.com/office/word/2010/wordml" xmlns:w15="http://schemas.microsoft.com/office/word/2012/wordml" xmlns:w16cex="http://schemas.microsoft.com/office/word/2018/wordml/cex" xmlns:w16cid="http://schemas.microsoft.com/office/word/2016/wordml/cid" xmlns:w16="http://schemas.microsoft.com/office/word/2018/wordml" xmlns:w16sdtdh="http://schemas.microsoft.com/office/word/2020/wordml/sdtdatahash" xmlns:w16se="http://schemas.microsoft.com/office/word/2015/wordml/symex" xmlns:wpg="http://schemas.microsoft.com/office/word/2010/wordprocessingGroup" xmlns:wpi="http://schemas.microsoft.com/office/word/2010/wordprocessingInk" xmlns:wne="http://schemas.microsoft.com/office/word/2006/wordml" xmlns:wps="http://schemas.microsoft.com/office/word/2010/wordprocessingShape" mc:Ignorable="w14 w15 w16se w16cid w16 w16cex w16sdtdh wp14">
   <w:p>
     <w:pPr>
       <w:pStyle w:val="Cabealho"/>
@@ -7935,7 +7284,7 @@
         <w:szCs w:val="12"/>
       </w:rPr>
       <w:drawing>
-        <wp:inline distT="0" distB="0" distL="0" distR="0">
+        <wp:inline distT="0" distB="0" distL="0" distR="0" wp14:anchorId="0C83CEA4" wp14:editId="379B17F6">
           <wp:extent cx="3600358" cy="657362"/>
           <wp:effectExtent l="0" t="0" r="92" b="9388"/>
           <wp:docPr id="1" name="Imagem 1" descr="logo-novo-cps-cor"/>
@@ -8055,7 +7404,7 @@
 </file>
 
 <file path=word/numbering.xml><?xml version="1.0" encoding="utf-8"?>
-<w:numbering xmlns:wpc="http://schemas.microsoft.com/office/word/2010/wordprocessingCanvas" xmlns:cx="http://schemas.microsoft.com/office/drawing/2014/chartex" xmlns:mc="http://schemas.openxmlformats.org/markup-compatibility/2006" xmlns:o="urn:schemas-microsoft-com:office:office" xmlns:r="http://schemas.openxmlformats.org/officeDocument/2006/relationships" xmlns:m="http://schemas.openxmlformats.org/officeDocument/2006/math" xmlns:v="urn:schemas-microsoft-com:vml" xmlns:wp14="http://schemas.microsoft.com/office/word/2010/wordprocessingDrawing" xmlns:wp="http://schemas.openxmlformats.org/drawingml/2006/wordprocessingDrawing" xmlns:w10="urn:schemas-microsoft-com:office:word" xmlns:w="http://schemas.openxmlformats.org/wordprocessingml/2006/main" xmlns:w14="http://schemas.microsoft.com/office/word/2010/wordml" xmlns:w15="http://schemas.microsoft.com/office/word/2012/wordml" xmlns:w16se="http://schemas.microsoft.com/office/word/2015/wordml/symex" xmlns:wpg="http://schemas.microsoft.com/office/word/2010/wordprocessingGroup" xmlns:wpi="http://schemas.microsoft.com/office/word/2010/wordprocessingInk" xmlns:wne="http://schemas.microsoft.com/office/word/2006/wordml" xmlns:wps="http://schemas.microsoft.com/office/word/2010/wordprocessingShape" mc:Ignorable="w14 w15 w16se wp14">
+<w:numbering xmlns:wpc="http://schemas.microsoft.com/office/word/2010/wordprocessingCanvas" xmlns:cx="http://schemas.microsoft.com/office/drawing/2014/chartex" xmlns:cx1="http://schemas.microsoft.com/office/drawing/2015/9/8/chartex" xmlns:cx2="http://schemas.microsoft.com/office/drawing/2015/10/21/chartex" xmlns:cx3="http://schemas.microsoft.com/office/drawing/2016/5/9/chartex" xmlns:cx4="http://schemas.microsoft.com/office/drawing/2016/5/10/chartex" xmlns:cx5="http://schemas.microsoft.com/office/drawing/2016/5/11/chartex" xmlns:cx6="http://schemas.microsoft.com/office/drawing/2016/5/12/chartex" xmlns:cx7="http://schemas.microsoft.com/office/drawing/2016/5/13/chartex" xmlns:cx8="http://schemas.microsoft.com/office/drawing/2016/5/14/chartex" xmlns:mc="http://schemas.openxmlformats.org/markup-compatibility/2006" xmlns:aink="http://schemas.microsoft.com/office/drawing/2016/ink" xmlns:am3d="http://schemas.microsoft.com/office/drawing/2017/model3d" xmlns:o="urn:schemas-microsoft-com:office:office" xmlns:r="http://schemas.openxmlformats.org/officeDocument/2006/relationships" xmlns:m="http://schemas.openxmlformats.org/officeDocument/2006/math" xmlns:v="urn:schemas-microsoft-com:vml" xmlns:wp14="http://schemas.microsoft.com/office/word/2010/wordprocessingDrawing" xmlns:wp="http://schemas.openxmlformats.org/drawingml/2006/wordprocessingDrawing" xmlns:w10="urn:schemas-microsoft-com:office:word" xmlns:w="http://schemas.openxmlformats.org/wordprocessingml/2006/main" xmlns:w14="http://schemas.microsoft.com/office/word/2010/wordml" xmlns:w15="http://schemas.microsoft.com/office/word/2012/wordml" xmlns:w16cex="http://schemas.microsoft.com/office/word/2018/wordml/cex" xmlns:w16cid="http://schemas.microsoft.com/office/word/2016/wordml/cid" xmlns:w16="http://schemas.microsoft.com/office/word/2018/wordml" xmlns:w16sdtdh="http://schemas.microsoft.com/office/word/2020/wordml/sdtdatahash" xmlns:w16se="http://schemas.microsoft.com/office/word/2015/wordml/symex" xmlns:wpg="http://schemas.microsoft.com/office/word/2010/wordprocessingGroup" xmlns:wpi="http://schemas.microsoft.com/office/word/2010/wordprocessingInk" xmlns:wne="http://schemas.microsoft.com/office/word/2006/wordml" xmlns:wps="http://schemas.microsoft.com/office/word/2010/wordprocessingShape" mc:Ignorable="w14 w15 w16se w16cid w16 w16cex w16sdtdh wp14">
   <w:abstractNum w:abstractNumId="0" w15:restartNumberingAfterBreak="0">
     <w:nsid w:val="06D36CB9"/>
     <w:multiLevelType w:val="multilevel"/>
@@ -8753,7 +8102,7 @@
 </file>
 
 <file path=word/styles.xml><?xml version="1.0" encoding="utf-8"?>
-<w:styles xmlns:mc="http://schemas.openxmlformats.org/markup-compatibility/2006" xmlns:r="http://schemas.openxmlformats.org/officeDocument/2006/relationships" xmlns:w="http://schemas.openxmlformats.org/wordprocessingml/2006/main" xmlns:w14="http://schemas.microsoft.com/office/word/2010/wordml" xmlns:w15="http://schemas.microsoft.com/office/word/2012/wordml" xmlns:w16se="http://schemas.microsoft.com/office/word/2015/wordml/symex" mc:Ignorable="w14 w15 w16se">
+<w:styles xmlns:mc="http://schemas.openxmlformats.org/markup-compatibility/2006" xmlns:r="http://schemas.openxmlformats.org/officeDocument/2006/relationships" xmlns:w="http://schemas.openxmlformats.org/wordprocessingml/2006/main" xmlns:w14="http://schemas.microsoft.com/office/word/2010/wordml" xmlns:w15="http://schemas.microsoft.com/office/word/2012/wordml" xmlns:w16cex="http://schemas.microsoft.com/office/word/2018/wordml/cex" xmlns:w16cid="http://schemas.microsoft.com/office/word/2016/wordml/cid" xmlns:w16="http://schemas.microsoft.com/office/word/2018/wordml" xmlns:w16sdtdh="http://schemas.microsoft.com/office/word/2020/wordml/sdtdatahash" xmlns:w16se="http://schemas.microsoft.com/office/word/2015/wordml/symex" mc:Ignorable="w14 w15 w16se w16cid w16 w16cex w16sdtdh">
   <w:docDefaults>
     <w:rPrDefault>
       <w:rPr>
@@ -8771,7 +8120,7 @@
       </w:pPr>
     </w:pPrDefault>
   </w:docDefaults>
-  <w:latentStyles w:defLockedState="0" w:defUIPriority="99" w:defSemiHidden="0" w:defUnhideWhenUsed="0" w:defQFormat="0" w:count="371">
+  <w:latentStyles w:defLockedState="0" w:defUIPriority="99" w:defSemiHidden="0" w:defUnhideWhenUsed="0" w:defQFormat="0" w:count="376">
     <w:lsdException w:name="Normal" w:uiPriority="0" w:qFormat="1"/>
     <w:lsdException w:name="heading 1" w:uiPriority="9" w:qFormat="1"/>
     <w:lsdException w:name="heading 2" w:semiHidden="1" w:uiPriority="9" w:unhideWhenUsed="1" w:qFormat="1"/>
@@ -8877,7 +8226,6 @@
     <w:lsdException w:name="HTML Sample" w:semiHidden="1" w:unhideWhenUsed="1"/>
     <w:lsdException w:name="HTML Typewriter" w:semiHidden="1" w:unhideWhenUsed="1"/>
     <w:lsdException w:name="HTML Variable" w:semiHidden="1" w:unhideWhenUsed="1"/>
-    <w:lsdException w:name="Normal Table" w:semiHidden="1" w:unhideWhenUsed="1"/>
     <w:lsdException w:name="annotation subject" w:semiHidden="1" w:unhideWhenUsed="1"/>
     <w:lsdException w:name="No List" w:semiHidden="1" w:unhideWhenUsed="1"/>
     <w:lsdException w:name="Outline List 1" w:semiHidden="1" w:unhideWhenUsed="1"/>
@@ -8920,11 +8268,8 @@
     <w:lsdException w:name="Table Contemporary" w:semiHidden="1" w:unhideWhenUsed="1"/>
     <w:lsdException w:name="Table Elegant" w:semiHidden="1" w:unhideWhenUsed="1"/>
     <w:lsdException w:name="Table Professional" w:semiHidden="1" w:unhideWhenUsed="1"/>
-    <w:lsdException w:name="Table Subtle 1" w:semiHidden="1" w:unhideWhenUsed="1"/>
     <w:lsdException w:name="Table Subtle 2" w:semiHidden="1" w:unhideWhenUsed="1"/>
     <w:lsdException w:name="Table Web 1" w:semiHidden="1" w:unhideWhenUsed="1"/>
-    <w:lsdException w:name="Table Web 2" w:semiHidden="1" w:unhideWhenUsed="1"/>
-    <w:lsdException w:name="Table Web 3" w:semiHidden="1" w:unhideWhenUsed="1"/>
     <w:lsdException w:name="Balloon Text" w:semiHidden="1" w:unhideWhenUsed="1"/>
     <w:lsdException w:name="Table Grid" w:uiPriority="39"/>
     <w:lsdException w:name="Table Theme" w:semiHidden="1" w:unhideWhenUsed="1"/>
@@ -9143,6 +8488,11 @@
     <w:lsdException w:name="List Table 5 Dark Accent 6" w:uiPriority="50"/>
     <w:lsdException w:name="List Table 6 Colorful Accent 6" w:uiPriority="51"/>
     <w:lsdException w:name="List Table 7 Colorful Accent 6" w:uiPriority="52"/>
+    <w:lsdException w:name="Mention" w:semiHidden="1" w:unhideWhenUsed="1"/>
+    <w:lsdException w:name="Smart Hyperlink" w:semiHidden="1" w:unhideWhenUsed="1"/>
+    <w:lsdException w:name="Hashtag" w:semiHidden="1" w:unhideWhenUsed="1"/>
+    <w:lsdException w:name="Unresolved Mention" w:semiHidden="1" w:unhideWhenUsed="1"/>
+    <w:lsdException w:name="Smart Link" w:semiHidden="1" w:unhideWhenUsed="1"/>
   </w:latentStyles>
   <w:style w:type="paragraph" w:default="1" w:styleId="Normal">
     <w:name w:val="Normal"/>
@@ -9243,7 +8593,6 @@
   <w:style w:type="character" w:default="1" w:styleId="Fontepargpadro">
     <w:name w:val="Default Paragraph Font"/>
     <w:uiPriority w:val="1"/>
-    <w:semiHidden/>
     <w:unhideWhenUsed/>
   </w:style>
   <w:style w:type="table" w:default="1" w:styleId="Tabelanormal">

</xml_diff>